<commit_message>
Updated report to match deliverables and printed presentation to pdf
</commit_message>
<xml_diff>
--- a/Final-Project-Report/Deep Learning Final Report.docx
+++ b/Final-Project-Report/Deep Learning Final Report.docx
@@ -4,24 +4,20 @@
   <w:body>
     <w:p>
       <w:pPr>
-        <w:rPr>
-          <w:b/>
-          <w:bCs/>
-        </w:rPr>
-      </w:pPr>
-      <w:r>
-        <w:rPr>
-          <w:b/>
-          <w:bCs/>
-        </w:rPr>
+        <w:pStyle w:val="Heading1"/>
+      </w:pPr>
+      <w:r>
         <w:t>Deep Learning Final Report: Object Detection of People, Animals, Daleks, and Lightsabers</w:t>
       </w:r>
     </w:p>
     <w:p>
-      <w:r>
-        <w:rPr>
-          <w:b/>
-          <w:bCs/>
+      <w:pPr>
+        <w:pStyle w:val="NormalWeb"/>
+      </w:pPr>
+      <w:r>
+        <w:rPr>
+          <w:rStyle w:val="Strong"/>
+          <w:rFonts w:eastAsiaTheme="majorEastAsia"/>
         </w:rPr>
         <w:t>Author:</w:t>
       </w:r>
@@ -33,8 +29,8 @@
       </w:r>
       <w:r>
         <w:rPr>
-          <w:b/>
-          <w:bCs/>
+          <w:rStyle w:val="Strong"/>
+          <w:rFonts w:eastAsiaTheme="majorEastAsia"/>
         </w:rPr>
         <w:t>Course:</w:t>
       </w:r>
@@ -46,8 +42,8 @@
       </w:r>
       <w:r>
         <w:rPr>
-          <w:b/>
-          <w:bCs/>
+          <w:rStyle w:val="Strong"/>
+          <w:rFonts w:eastAsiaTheme="majorEastAsia"/>
         </w:rPr>
         <w:t>Date:</w:t>
       </w:r>
@@ -57,362 +53,515 @@
     </w:p>
     <w:p>
       <w:r>
-        <w:pict w14:anchorId="6F3FB78C">
-          <v:rect id="_x0000_i1090" style="width:0;height:1.5pt" o:hralign="center" o:hrstd="t" o:hr="t" fillcolor="#a0a0a0" stroked="f"/>
+        <w:rPr>
+          <w:noProof/>
+        </w:rPr>
+        <w:pict w14:anchorId="7EF206FD">
+          <v:rect id="_x0000_i1033" alt="" style="width:468pt;height:.05pt;mso-width-percent:0;mso-height-percent:0;mso-width-percent:0;mso-height-percent:0" o:hralign="center" o:hrstd="t" o:hr="t" fillcolor="#a0a0a0" stroked="f"/>
         </w:pict>
       </w:r>
     </w:p>
     <w:p>
       <w:pPr>
-        <w:rPr>
-          <w:b/>
-          <w:bCs/>
-        </w:rPr>
-      </w:pPr>
-      <w:r>
-        <w:rPr>
-          <w:b/>
-          <w:bCs/>
-        </w:rPr>
+        <w:pStyle w:val="Heading2"/>
+      </w:pPr>
+      <w:r>
         <w:t>1. Introduction</w:t>
       </w:r>
     </w:p>
     <w:p>
+      <w:pPr>
+        <w:pStyle w:val="NormalWeb"/>
+      </w:pPr>
       <w:r>
         <w:t xml:space="preserve">This project focuses on the application of deep learning to a multi-class object detection task involving real and fictional objects: people, dogs, cats, Daleks, </w:t>
       </w:r>
-      <w:r>
-        <w:t>Sith</w:t>
-      </w:r>
-      <w:r>
-        <w:t xml:space="preserve"> lightsabers, and other lightsabers. Leveraging a pretrained YOLOv8 object detection model, the project implements custom training and inference pipelines, dataset preparation, evaluation metrics, and GitHub-integrated CI/CD for validation. The primary goal is to build a deployable system with robust detection performance and detailed documentation of its training and testing behavior.</w:t>
-      </w:r>
-    </w:p>
-    <w:p>
-      <w:r>
-        <w:pict w14:anchorId="7A715C6F">
-          <v:rect id="_x0000_i1091" style="width:0;height:1.5pt" o:hralign="center" o:hrstd="t" o:hr="t" fillcolor="#a0a0a0" stroked="f"/>
+      <w:proofErr w:type="spellStart"/>
+      <w:r>
+        <w:t>sith</w:t>
+      </w:r>
+      <w:proofErr w:type="spellEnd"/>
+      <w:r>
+        <w:t xml:space="preserve"> lightsabers, and other lightsabers. Leveraging a pretrained YOLOv8 object detection model, the project implements custom training and inference pipelines, dataset preparation, evaluation metrics, and GitHub-integrated CI/CD for validation. The report outlines the dataset used, model architecture, training methods, results, and future directions.</w:t>
+      </w:r>
+    </w:p>
+    <w:p>
+      <w:r>
+        <w:rPr>
+          <w:noProof/>
+        </w:rPr>
+        <w:pict w14:anchorId="260324DA">
+          <v:rect id="_x0000_i1032" alt="" style="width:468pt;height:.05pt;mso-width-percent:0;mso-height-percent:0;mso-width-percent:0;mso-height-percent:0" o:hralign="center" o:hrstd="t" o:hr="t" fillcolor="#a0a0a0" stroked="f"/>
         </w:pict>
       </w:r>
     </w:p>
     <w:p>
       <w:pPr>
-        <w:rPr>
-          <w:b/>
-          <w:bCs/>
-        </w:rPr>
-      </w:pPr>
-      <w:r>
-        <w:rPr>
-          <w:b/>
-          <w:bCs/>
-        </w:rPr>
-        <w:t>2. Dataset Overview</w:t>
-      </w:r>
-    </w:p>
-    <w:p>
-      <w:r>
-        <w:t>The training dataset was constructed from a blend of the COCO subset (for people, cats, and dogs) and custom image datasets for Daleks and lightsabers. The dataset was annotated in YOLO format using both manual and automated tools. The final dataset comprised six classes:</w:t>
-      </w:r>
-    </w:p>
-    <w:p>
-      <w:pPr>
-        <w:numPr>
-          <w:ilvl w:val="0"/>
-          <w:numId w:val="1"/>
-        </w:numPr>
-      </w:pPr>
-      <w:r>
-        <w:t>0: person</w:t>
-      </w:r>
-    </w:p>
-    <w:p>
-      <w:pPr>
-        <w:numPr>
-          <w:ilvl w:val="0"/>
-          <w:numId w:val="1"/>
-        </w:numPr>
-      </w:pPr>
-      <w:r>
-        <w:t>1: dog</w:t>
-      </w:r>
-    </w:p>
-    <w:p>
-      <w:pPr>
-        <w:numPr>
-          <w:ilvl w:val="0"/>
-          <w:numId w:val="1"/>
-        </w:numPr>
-      </w:pPr>
-      <w:r>
-        <w:t>2: cat</w:t>
-      </w:r>
-    </w:p>
-    <w:p>
-      <w:pPr>
-        <w:numPr>
-          <w:ilvl w:val="0"/>
-          <w:numId w:val="1"/>
-        </w:numPr>
-      </w:pPr>
-      <w:r>
-        <w:t>3: dalek</w:t>
-      </w:r>
-    </w:p>
-    <w:p>
-      <w:pPr>
-        <w:numPr>
-          <w:ilvl w:val="0"/>
-          <w:numId w:val="1"/>
-        </w:numPr>
-      </w:pPr>
-      <w:r>
-        <w:t xml:space="preserve">4: </w:t>
-      </w:r>
-      <w:proofErr w:type="spellStart"/>
-      <w:r>
-        <w:t>other_lightsaber</w:t>
-      </w:r>
-      <w:proofErr w:type="spellEnd"/>
-    </w:p>
-    <w:p>
-      <w:pPr>
-        <w:numPr>
-          <w:ilvl w:val="0"/>
-          <w:numId w:val="1"/>
-        </w:numPr>
-      </w:pPr>
-      <w:r>
-        <w:t xml:space="preserve">5: </w:t>
-      </w:r>
-      <w:proofErr w:type="spellStart"/>
-      <w:r>
-        <w:t>s</w:t>
-      </w:r>
-      <w:r>
-        <w:t>ith</w:t>
-      </w:r>
-      <w:r>
-        <w:t>_lightsaber</w:t>
-      </w:r>
-      <w:proofErr w:type="spellEnd"/>
-    </w:p>
-    <w:p>
-      <w:r>
-        <w:t>Dataset directories were structured for use with YOLOv8, including subfolders for images/train, images/</w:t>
-      </w:r>
-      <w:proofErr w:type="spellStart"/>
-      <w:r>
-        <w:t>val</w:t>
-      </w:r>
-      <w:proofErr w:type="spellEnd"/>
-      <w:r>
-        <w:t>, and images/test, and corresponding labels/ directories.</w:t>
-      </w:r>
-    </w:p>
-    <w:p>
-      <w:r>
-        <w:pict w14:anchorId="69F401C9">
-          <v:rect id="_x0000_i1092" style="width:0;height:1.5pt" o:hralign="center" o:hrstd="t" o:hr="t" fillcolor="#a0a0a0" stroked="f"/>
-        </w:pict>
-      </w:r>
-    </w:p>
-    <w:p>
-      <w:pPr>
-        <w:rPr>
-          <w:b/>
-          <w:bCs/>
-        </w:rPr>
-      </w:pPr>
-      <w:r>
-        <w:rPr>
-          <w:b/>
-          <w:bCs/>
-        </w:rPr>
-        <w:t>3. Model Architecture</w:t>
-      </w:r>
-    </w:p>
-    <w:p>
-      <w:r>
-        <w:t xml:space="preserve">The project uses the YOLOv8 object detection framework provided by </w:t>
-      </w:r>
-      <w:proofErr w:type="spellStart"/>
-      <w:r>
-        <w:t>Ultralytics</w:t>
-      </w:r>
-      <w:proofErr w:type="spellEnd"/>
-      <w:r>
-        <w:t xml:space="preserve">, a powerful real-time object detection system known for its speed and accuracy. YOLOv8 ("You Only Look Once") is built on a convolutional neural network backbone, paired with feature pyramid </w:t>
-      </w:r>
-      <w:r>
-        <w:lastRenderedPageBreak/>
-        <w:t xml:space="preserve">networks (FPN) and path aggregation networks (PANet) to better capture spatial hierarchies at different scales. The detection heads simultaneously predict bounding boxes, </w:t>
-      </w:r>
-      <w:proofErr w:type="spellStart"/>
-      <w:r>
-        <w:t>objectness</w:t>
-      </w:r>
-      <w:proofErr w:type="spellEnd"/>
-      <w:r>
-        <w:t xml:space="preserve"> scores, and class probabilities, making it a fast and elegant solution for multi-object detection.</w:t>
-      </w:r>
-    </w:p>
-    <w:p>
-      <w:r>
-        <w:t>A pretrained YOLOv8n model served as the starting point. It was fine-tuned using our combined dataset, which included both real-world and synthetic classes. YOLOv8's modular configuration allowed rapid experimentation, and its robust training routines handled class imbalance and label noise gracefully.</w:t>
-      </w:r>
-    </w:p>
-    <w:p>
-      <w:r>
-        <w:t>This phase of the project was particularly enjoyable — watching bounding boxes snap into place during live inference felt like digital magic. Seeing a Dalek identified correctly for the first time was genuinely exciting.</w:t>
-      </w:r>
-    </w:p>
-    <w:p>
-      <w:r>
-        <w:t>Model configuration details:</w:t>
-      </w:r>
-    </w:p>
-    <w:p>
-      <w:pPr>
-        <w:numPr>
-          <w:ilvl w:val="0"/>
-          <w:numId w:val="2"/>
-        </w:numPr>
-      </w:pPr>
-      <w:r>
-        <w:rPr>
-          <w:b/>
-          <w:bCs/>
-        </w:rPr>
-        <w:t>Base Model:</w:t>
-      </w:r>
-      <w:r>
-        <w:t xml:space="preserve"> YOLOv8n pretrained weights</w:t>
-      </w:r>
-    </w:p>
-    <w:p>
-      <w:pPr>
-        <w:numPr>
-          <w:ilvl w:val="0"/>
-          <w:numId w:val="2"/>
-        </w:numPr>
-      </w:pPr>
-      <w:r>
-        <w:rPr>
-          <w:b/>
-          <w:bCs/>
-        </w:rPr>
-        <w:t>Input Resolution:</w:t>
-      </w:r>
-      <w:r>
-        <w:t xml:space="preserve"> 640x640 pixels</w:t>
-      </w:r>
-    </w:p>
-    <w:p>
-      <w:pPr>
-        <w:numPr>
-          <w:ilvl w:val="0"/>
-          <w:numId w:val="2"/>
-        </w:numPr>
-      </w:pPr>
-      <w:r>
-        <w:rPr>
-          <w:b/>
-          <w:bCs/>
-        </w:rPr>
-        <w:t>Training Epochs:</w:t>
-      </w:r>
-      <w:r>
-        <w:t xml:space="preserve"> 50 (early stopping used to prevent overfitting)</w:t>
-      </w:r>
-    </w:p>
-    <w:p>
-      <w:pPr>
-        <w:numPr>
-          <w:ilvl w:val="0"/>
-          <w:numId w:val="2"/>
-        </w:numPr>
-      </w:pPr>
-      <w:r>
-        <w:rPr>
-          <w:b/>
-          <w:bCs/>
-        </w:rPr>
-        <w:t>Optimizer:</w:t>
-      </w:r>
-      <w:r>
-        <w:t xml:space="preserve"> Stochastic Gradient Descent (SGD) with Nesterov momentum</w:t>
-      </w:r>
-    </w:p>
-    <w:p>
-      <w:pPr>
-        <w:numPr>
-          <w:ilvl w:val="0"/>
-          <w:numId w:val="2"/>
-        </w:numPr>
-      </w:pPr>
-      <w:r>
-        <w:rPr>
-          <w:b/>
-          <w:bCs/>
-        </w:rPr>
-        <w:t>Loss Function:</w:t>
-      </w:r>
-      <w:r>
-        <w:t xml:space="preserve"> Combination of bounding box regression loss, class probability loss, and Distribution Focal Loss (DFL), which improves localization accuracy for small objects</w:t>
-      </w:r>
-    </w:p>
-    <w:p>
-      <w:r>
-        <w:t>Overall, the architecture provided a solid foundation that made object detection both effective and fun to build.</w:t>
-      </w:r>
-    </w:p>
-    <w:p>
-      <w:r>
-        <w:pict w14:anchorId="50F578C6">
-          <v:rect id="_x0000_i1093" style="width:0;height:1.5pt" o:hralign="center" o:hrstd="t" o:hr="t" fillcolor="#a0a0a0" stroked="f"/>
-        </w:pict>
-      </w:r>
-    </w:p>
-    <w:p>
-      <w:pPr>
-        <w:rPr>
-          <w:b/>
-          <w:bCs/>
-        </w:rPr>
-      </w:pPr>
-      <w:r>
-        <w:rPr>
-          <w:b/>
-          <w:bCs/>
-        </w:rPr>
-        <w:t>4. Training Diagnostics</w:t>
-      </w:r>
-    </w:p>
-    <w:p>
-      <w:r>
-        <w:t>Training was conducted locally on an NVIDIA RTX 3060 GPU. The training process included on-the-fly data augmentation and label smoothing.</w:t>
-      </w:r>
-    </w:p>
-    <w:p>
-      <w:r>
-        <w:rPr>
-          <w:b/>
-          <w:bCs/>
-        </w:rPr>
-        <w:t>Training vs Validation Loss Curve:</w:t>
-      </w:r>
-      <w:r>
-        <w:t xml:space="preserve"> </w:t>
-      </w:r>
-      <w:r>
+        <w:pStyle w:val="Heading2"/>
+      </w:pPr>
+      <w:r>
+        <w:t>2. Project Schedule</w:t>
+      </w:r>
+    </w:p>
+    <w:tbl>
+      <w:tblPr>
+        <w:tblW w:w="0" w:type="auto"/>
+        <w:tblCellSpacing w:w="15" w:type="dxa"/>
+        <w:tblCellMar>
+          <w:top w:w="15" w:type="dxa"/>
+          <w:left w:w="15" w:type="dxa"/>
+          <w:bottom w:w="15" w:type="dxa"/>
+          <w:right w:w="15" w:type="dxa"/>
+        </w:tblCellMar>
+        <w:tblLook w:val="04A0" w:firstRow="1" w:lastRow="0" w:firstColumn="1" w:lastColumn="0" w:noHBand="0" w:noVBand="1"/>
+      </w:tblPr>
+      <w:tblGrid>
+        <w:gridCol w:w="3215"/>
+        <w:gridCol w:w="1065"/>
+        <w:gridCol w:w="958"/>
+        <w:gridCol w:w="1543"/>
+      </w:tblGrid>
+      <w:tr>
+        <w:trPr>
+          <w:tblHeader/>
+          <w:tblCellSpacing w:w="15" w:type="dxa"/>
+        </w:trPr>
+        <w:tc>
+          <w:tcPr>
+            <w:tcW w:w="0" w:type="auto"/>
+            <w:vAlign w:val="center"/>
+            <w:hideMark/>
+          </w:tcPr>
+          <w:p>
+            <w:pPr>
+              <w:jc w:val="center"/>
+              <w:rPr>
+                <w:b/>
+                <w:bCs/>
+              </w:rPr>
+            </w:pPr>
+            <w:r>
+              <w:rPr>
+                <w:b/>
+                <w:bCs/>
+              </w:rPr>
+              <w:t>Task</w:t>
+            </w:r>
+          </w:p>
+        </w:tc>
+        <w:tc>
+          <w:tcPr>
+            <w:tcW w:w="0" w:type="auto"/>
+            <w:vAlign w:val="center"/>
+            <w:hideMark/>
+          </w:tcPr>
+          <w:p>
+            <w:pPr>
+              <w:jc w:val="center"/>
+              <w:rPr>
+                <w:b/>
+                <w:bCs/>
+              </w:rPr>
+            </w:pPr>
+            <w:r>
+              <w:rPr>
+                <w:b/>
+                <w:bCs/>
+              </w:rPr>
+              <w:t>Start Date</w:t>
+            </w:r>
+          </w:p>
+        </w:tc>
+        <w:tc>
+          <w:tcPr>
+            <w:tcW w:w="0" w:type="auto"/>
+            <w:vAlign w:val="center"/>
+            <w:hideMark/>
+          </w:tcPr>
+          <w:p>
+            <w:pPr>
+              <w:jc w:val="center"/>
+              <w:rPr>
+                <w:b/>
+                <w:bCs/>
+              </w:rPr>
+            </w:pPr>
+            <w:r>
+              <w:rPr>
+                <w:b/>
+                <w:bCs/>
+              </w:rPr>
+              <w:t>End Date</w:t>
+            </w:r>
+          </w:p>
+        </w:tc>
+        <w:tc>
+          <w:tcPr>
+            <w:tcW w:w="0" w:type="auto"/>
+            <w:vAlign w:val="center"/>
+            <w:hideMark/>
+          </w:tcPr>
+          <w:p>
+            <w:pPr>
+              <w:jc w:val="center"/>
+              <w:rPr>
+                <w:b/>
+                <w:bCs/>
+              </w:rPr>
+            </w:pPr>
+            <w:r>
+              <w:rPr>
+                <w:b/>
+                <w:bCs/>
+              </w:rPr>
+              <w:t>Assigned To</w:t>
+            </w:r>
+          </w:p>
+        </w:tc>
+      </w:tr>
+      <w:tr>
+        <w:trPr>
+          <w:tblCellSpacing w:w="15" w:type="dxa"/>
+        </w:trPr>
+        <w:tc>
+          <w:tcPr>
+            <w:tcW w:w="0" w:type="auto"/>
+            <w:vAlign w:val="center"/>
+            <w:hideMark/>
+          </w:tcPr>
+          <w:p>
+            <w:r>
+              <w:t>Dataset collection &amp; labeling</w:t>
+            </w:r>
+          </w:p>
+        </w:tc>
+        <w:tc>
+          <w:tcPr>
+            <w:tcW w:w="0" w:type="auto"/>
+            <w:vAlign w:val="center"/>
+            <w:hideMark/>
+          </w:tcPr>
+          <w:p>
+            <w:r>
+              <w:t>Mar 15</w:t>
+            </w:r>
+          </w:p>
+        </w:tc>
+        <w:tc>
+          <w:tcPr>
+            <w:tcW w:w="0" w:type="auto"/>
+            <w:vAlign w:val="center"/>
+            <w:hideMark/>
+          </w:tcPr>
+          <w:p>
+            <w:r>
+              <w:t>Mar 25</w:t>
+            </w:r>
+          </w:p>
+        </w:tc>
+        <w:tc>
+          <w:tcPr>
+            <w:tcW w:w="0" w:type="auto"/>
+            <w:vAlign w:val="center"/>
+            <w:hideMark/>
+          </w:tcPr>
+          <w:p>
+            <w:r>
+              <w:t>Robert Stevens</w:t>
+            </w:r>
+          </w:p>
+        </w:tc>
+      </w:tr>
+      <w:tr>
+        <w:trPr>
+          <w:tblCellSpacing w:w="15" w:type="dxa"/>
+        </w:trPr>
+        <w:tc>
+          <w:tcPr>
+            <w:tcW w:w="0" w:type="auto"/>
+            <w:vAlign w:val="center"/>
+            <w:hideMark/>
+          </w:tcPr>
+          <w:p>
+            <w:r>
+              <w:t>Model configuration (YOLOv8)</w:t>
+            </w:r>
+          </w:p>
+        </w:tc>
+        <w:tc>
+          <w:tcPr>
+            <w:tcW w:w="0" w:type="auto"/>
+            <w:vAlign w:val="center"/>
+            <w:hideMark/>
+          </w:tcPr>
+          <w:p>
+            <w:r>
+              <w:t>Mar 26</w:t>
+            </w:r>
+          </w:p>
+        </w:tc>
+        <w:tc>
+          <w:tcPr>
+            <w:tcW w:w="0" w:type="auto"/>
+            <w:vAlign w:val="center"/>
+            <w:hideMark/>
+          </w:tcPr>
+          <w:p>
+            <w:r>
+              <w:t>Mar 30</w:t>
+            </w:r>
+          </w:p>
+        </w:tc>
+        <w:tc>
+          <w:tcPr>
+            <w:tcW w:w="0" w:type="auto"/>
+            <w:vAlign w:val="center"/>
+            <w:hideMark/>
+          </w:tcPr>
+          <w:p>
+            <w:r>
+              <w:t>Robert Stevens</w:t>
+            </w:r>
+          </w:p>
+        </w:tc>
+      </w:tr>
+      <w:tr>
+        <w:trPr>
+          <w:tblCellSpacing w:w="15" w:type="dxa"/>
+        </w:trPr>
+        <w:tc>
+          <w:tcPr>
+            <w:tcW w:w="0" w:type="auto"/>
+            <w:vAlign w:val="center"/>
+            <w:hideMark/>
+          </w:tcPr>
+          <w:p>
+            <w:r>
+              <w:t>Training / experimentation</w:t>
+            </w:r>
+          </w:p>
+        </w:tc>
+        <w:tc>
+          <w:tcPr>
+            <w:tcW w:w="0" w:type="auto"/>
+            <w:vAlign w:val="center"/>
+            <w:hideMark/>
+          </w:tcPr>
+          <w:p>
+            <w:r>
+              <w:t>Apr 1</w:t>
+            </w:r>
+          </w:p>
+        </w:tc>
+        <w:tc>
+          <w:tcPr>
+            <w:tcW w:w="0" w:type="auto"/>
+            <w:vAlign w:val="center"/>
+            <w:hideMark/>
+          </w:tcPr>
+          <w:p>
+            <w:r>
+              <w:t>Apr 12</w:t>
+            </w:r>
+          </w:p>
+        </w:tc>
+        <w:tc>
+          <w:tcPr>
+            <w:tcW w:w="0" w:type="auto"/>
+            <w:vAlign w:val="center"/>
+            <w:hideMark/>
+          </w:tcPr>
+          <w:p>
+            <w:r>
+              <w:t>Robert Stevens</w:t>
+            </w:r>
+          </w:p>
+        </w:tc>
+      </w:tr>
+      <w:tr>
+        <w:trPr>
+          <w:tblCellSpacing w:w="15" w:type="dxa"/>
+        </w:trPr>
+        <w:tc>
+          <w:tcPr>
+            <w:tcW w:w="0" w:type="auto"/>
+            <w:vAlign w:val="center"/>
+            <w:hideMark/>
+          </w:tcPr>
+          <w:p>
+            <w:r>
+              <w:t>Evaluation &amp; analysis</w:t>
+            </w:r>
+          </w:p>
+        </w:tc>
+        <w:tc>
+          <w:tcPr>
+            <w:tcW w:w="0" w:type="auto"/>
+            <w:vAlign w:val="center"/>
+            <w:hideMark/>
+          </w:tcPr>
+          <w:p>
+            <w:r>
+              <w:t>Apr 13</w:t>
+            </w:r>
+          </w:p>
+        </w:tc>
+        <w:tc>
+          <w:tcPr>
+            <w:tcW w:w="0" w:type="auto"/>
+            <w:vAlign w:val="center"/>
+            <w:hideMark/>
+          </w:tcPr>
+          <w:p>
+            <w:r>
+              <w:t>Apr 22</w:t>
+            </w:r>
+          </w:p>
+        </w:tc>
+        <w:tc>
+          <w:tcPr>
+            <w:tcW w:w="0" w:type="auto"/>
+            <w:vAlign w:val="center"/>
+            <w:hideMark/>
+          </w:tcPr>
+          <w:p>
+            <w:r>
+              <w:t>Robert Stevens</w:t>
+            </w:r>
+          </w:p>
+        </w:tc>
+      </w:tr>
+      <w:tr>
+        <w:trPr>
+          <w:tblCellSpacing w:w="15" w:type="dxa"/>
+        </w:trPr>
+        <w:tc>
+          <w:tcPr>
+            <w:tcW w:w="0" w:type="auto"/>
+            <w:vAlign w:val="center"/>
+            <w:hideMark/>
+          </w:tcPr>
+          <w:p>
+            <w:r>
+              <w:t>Inference enhancements</w:t>
+            </w:r>
+          </w:p>
+        </w:tc>
+        <w:tc>
+          <w:tcPr>
+            <w:tcW w:w="0" w:type="auto"/>
+            <w:vAlign w:val="center"/>
+            <w:hideMark/>
+          </w:tcPr>
+          <w:p>
+            <w:r>
+              <w:t>Apr 20</w:t>
+            </w:r>
+          </w:p>
+        </w:tc>
+        <w:tc>
+          <w:tcPr>
+            <w:tcW w:w="0" w:type="auto"/>
+            <w:vAlign w:val="center"/>
+            <w:hideMark/>
+          </w:tcPr>
+          <w:p>
+            <w:r>
+              <w:t>Apr 24</w:t>
+            </w:r>
+          </w:p>
+        </w:tc>
+        <w:tc>
+          <w:tcPr>
+            <w:tcW w:w="0" w:type="auto"/>
+            <w:vAlign w:val="center"/>
+            <w:hideMark/>
+          </w:tcPr>
+          <w:p>
+            <w:r>
+              <w:t>Robert Stevens</w:t>
+            </w:r>
+          </w:p>
+        </w:tc>
+      </w:tr>
+      <w:tr>
+        <w:trPr>
+          <w:tblCellSpacing w:w="15" w:type="dxa"/>
+        </w:trPr>
+        <w:tc>
+          <w:tcPr>
+            <w:tcW w:w="0" w:type="auto"/>
+            <w:vAlign w:val="center"/>
+            <w:hideMark/>
+          </w:tcPr>
+          <w:p>
+            <w:r>
+              <w:t>Documentation &amp; report writing</w:t>
+            </w:r>
+          </w:p>
+        </w:tc>
+        <w:tc>
+          <w:tcPr>
+            <w:tcW w:w="0" w:type="auto"/>
+            <w:vAlign w:val="center"/>
+            <w:hideMark/>
+          </w:tcPr>
+          <w:p>
+            <w:r>
+              <w:t>Apr 25</w:t>
+            </w:r>
+          </w:p>
+        </w:tc>
+        <w:tc>
+          <w:tcPr>
+            <w:tcW w:w="0" w:type="auto"/>
+            <w:vAlign w:val="center"/>
+            <w:hideMark/>
+          </w:tcPr>
+          <w:p>
+            <w:r>
+              <w:t>Apr 30</w:t>
+            </w:r>
+          </w:p>
+        </w:tc>
+        <w:tc>
+          <w:tcPr>
+            <w:tcW w:w="0" w:type="auto"/>
+            <w:vAlign w:val="center"/>
+            <w:hideMark/>
+          </w:tcPr>
+          <w:p>
+            <w:r>
+              <w:t>Robert Stevens</w:t>
+            </w:r>
+          </w:p>
+        </w:tc>
+      </w:tr>
+    </w:tbl>
+    <w:p>
+      <w:pPr>
+        <w:pStyle w:val="NormalWeb"/>
+      </w:pPr>
+      <w:r>
+        <w:fldChar w:fldCharType="begin"/>
+      </w:r>
+      <w:r>
+        <w:instrText xml:space="preserve"> INCLUDEPICTURE "https://chatgpt.com/c/docs/github_project_chart.png" \* MERGEFORMATINET </w:instrText>
+      </w:r>
+      <w:r>
+        <w:fldChar w:fldCharType="separate"/>
+      </w:r>
+      <w:r>
+        <w:rPr>
+          <w:noProof/>
+        </w:rPr>
         <mc:AlternateContent>
           <mc:Choice Requires="wps">
             <w:drawing>
-              <wp:inline distT="0" distB="0" distL="0" distR="0" wp14:anchorId="74272E53" wp14:editId="518F0D7D">
+              <wp:inline distT="0" distB="0" distL="0" distR="0" wp14:anchorId="61A98C4B" wp14:editId="6C7FFCE9">
                 <wp:extent cx="304800" cy="304800"/>
                 <wp:effectExtent l="0" t="0" r="0" b="0"/>
-                <wp:docPr id="89249865" name="Rectangle 2" descr="Training Curve"/>
+                <wp:docPr id="76913557" name="Rectangle 3" descr="GitHub Project Snapshot"/>
                 <wp:cNvGraphicFramePr>
                   <a:graphicFrameLocks xmlns:a="http://schemas.openxmlformats.org/drawingml/2006/main" noChangeAspect="1"/>
                 </wp:cNvGraphicFramePr>
@@ -465,7 +614,7 @@
           </mc:Choice>
           <mc:Fallback>
             <w:pict>
-              <v:rect w14:anchorId="2CB4888F" id="Rectangle 2" o:spid="_x0000_s1026" alt="Training Curve" style="width:24pt;height:24pt;visibility:visible;mso-wrap-style:square;mso-left-percent:-10001;mso-top-percent:-10001;mso-position-horizontal:absolute;mso-position-horizontal-relative:char;mso-position-vertical:absolute;mso-position-vertical-relative:line;mso-left-percent:-10001;mso-top-percent:-10001;v-text-anchor:top" o:gfxdata="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" filled="f" stroked="f">
+              <v:rect w14:anchorId="6C874A6C" id="Rectangle 3" o:spid="_x0000_s1026" alt="GitHub Project Snapshot" style="width:24pt;height:24pt;visibility:visible;mso-wrap-style:square;mso-left-percent:-10001;mso-top-percent:-10001;mso-position-horizontal:absolute;mso-position-horizontal-relative:char;mso-position-vertical:absolute;mso-position-vertical-relative:line;mso-left-percent:-10001;mso-top-percent:-10001;v-text-anchor:top" o:gfxdata="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" filled="f" stroked="f">
                 <o:lock v:ext="edit" aspectratio="t"/>
                 <w10:anchorlock/>
               </v:rect>
@@ -473,38 +622,834 @@
           </mc:Fallback>
         </mc:AlternateContent>
       </w:r>
-    </w:p>
-    <w:p>
-      <w:r>
-        <w:t>The training and validation loss consistently declined, indicating effective learning and no overfitting. Additional training epochs could yield further improvements.</w:t>
-      </w:r>
-    </w:p>
-    <w:p>
-      <w:r>
-        <w:pict w14:anchorId="1E2923A9">
-          <v:rect id="_x0000_i1095" style="width:0;height:1.5pt" o:hralign="center" o:hrstd="t" o:hr="t" fillcolor="#a0a0a0" stroked="f"/>
+      <w:r>
+        <w:fldChar w:fldCharType="end"/>
+      </w:r>
+    </w:p>
+    <w:p>
+      <w:r>
+        <w:rPr>
+          <w:noProof/>
+        </w:rPr>
+        <w:pict w14:anchorId="407815ED">
+          <v:rect id="_x0000_i1031" alt="" style="width:468pt;height:.05pt;mso-width-percent:0;mso-height-percent:0;mso-width-percent:0;mso-height-percent:0" o:hralign="center" o:hrstd="t" o:hr="t" fillcolor="#a0a0a0" stroked="f"/>
         </w:pict>
       </w:r>
     </w:p>
     <w:p>
       <w:pPr>
-        <w:rPr>
-          <w:b/>
-          <w:bCs/>
-        </w:rPr>
-      </w:pPr>
-      <w:r>
-        <w:rPr>
-          <w:b/>
-          <w:bCs/>
-        </w:rPr>
-        <w:t>5. Evaluation Metrics</w:t>
-      </w:r>
-    </w:p>
-    <w:p>
+        <w:pStyle w:val="Heading2"/>
+      </w:pPr>
       <w:r>
         <w:lastRenderedPageBreak/>
-        <w:t>Validation was performed on a held-out test set containing 707 objects across all six classes. The following results were obtained:</w:t>
+        <w:t>3. Dataset Overview</w:t>
+      </w:r>
+    </w:p>
+    <w:p>
+      <w:pPr>
+        <w:pStyle w:val="NormalWeb"/>
+      </w:pPr>
+      <w:r>
+        <w:t>The dataset included a mix of real-world COCO subset images and custom-collected imagery for Daleks and lightsabers. Each image was labeled using YOLO format. The six class IDs were:</w:t>
+      </w:r>
+    </w:p>
+    <w:p>
+      <w:pPr>
+        <w:pStyle w:val="NormalWeb"/>
+        <w:numPr>
+          <w:ilvl w:val="0"/>
+          <w:numId w:val="7"/>
+        </w:numPr>
+      </w:pPr>
+      <w:r>
+        <w:t>0: person</w:t>
+      </w:r>
+    </w:p>
+    <w:p>
+      <w:pPr>
+        <w:pStyle w:val="NormalWeb"/>
+        <w:numPr>
+          <w:ilvl w:val="0"/>
+          <w:numId w:val="7"/>
+        </w:numPr>
+      </w:pPr>
+      <w:r>
+        <w:t>1: dog</w:t>
+      </w:r>
+    </w:p>
+    <w:p>
+      <w:pPr>
+        <w:pStyle w:val="NormalWeb"/>
+        <w:numPr>
+          <w:ilvl w:val="0"/>
+          <w:numId w:val="7"/>
+        </w:numPr>
+      </w:pPr>
+      <w:r>
+        <w:t>2: cat</w:t>
+      </w:r>
+    </w:p>
+    <w:p>
+      <w:pPr>
+        <w:pStyle w:val="NormalWeb"/>
+        <w:numPr>
+          <w:ilvl w:val="0"/>
+          <w:numId w:val="7"/>
+        </w:numPr>
+      </w:pPr>
+      <w:r>
+        <w:t>3: dalek</w:t>
+      </w:r>
+    </w:p>
+    <w:p>
+      <w:pPr>
+        <w:pStyle w:val="NormalWeb"/>
+        <w:numPr>
+          <w:ilvl w:val="0"/>
+          <w:numId w:val="7"/>
+        </w:numPr>
+      </w:pPr>
+      <w:r>
+        <w:t xml:space="preserve">4: </w:t>
+      </w:r>
+      <w:proofErr w:type="spellStart"/>
+      <w:r>
+        <w:t>other_lightsaber</w:t>
+      </w:r>
+      <w:proofErr w:type="spellEnd"/>
+    </w:p>
+    <w:p>
+      <w:pPr>
+        <w:pStyle w:val="NormalWeb"/>
+        <w:numPr>
+          <w:ilvl w:val="0"/>
+          <w:numId w:val="7"/>
+        </w:numPr>
+      </w:pPr>
+      <w:r>
+        <w:t xml:space="preserve">5: </w:t>
+      </w:r>
+      <w:proofErr w:type="spellStart"/>
+      <w:r>
+        <w:t>sith_lightsaber</w:t>
+      </w:r>
+      <w:proofErr w:type="spellEnd"/>
+    </w:p>
+    <w:p>
+      <w:pPr>
+        <w:pStyle w:val="NormalWeb"/>
+      </w:pPr>
+      <w:r>
+        <w:rPr>
+          <w:rStyle w:val="Strong"/>
+          <w:rFonts w:eastAsiaTheme="majorEastAsia"/>
+        </w:rPr>
+        <w:t>Sample distribution:</w:t>
+      </w:r>
+    </w:p>
+    <w:tbl>
+      <w:tblPr>
+        <w:tblW w:w="0" w:type="auto"/>
+        <w:tblCellSpacing w:w="15" w:type="dxa"/>
+        <w:tblCellMar>
+          <w:top w:w="15" w:type="dxa"/>
+          <w:left w:w="15" w:type="dxa"/>
+          <w:bottom w:w="15" w:type="dxa"/>
+          <w:right w:w="15" w:type="dxa"/>
+        </w:tblCellMar>
+        <w:tblLook w:val="04A0" w:firstRow="1" w:lastRow="0" w:firstColumn="1" w:lastColumn="0" w:noHBand="0" w:noVBand="1"/>
+      </w:tblPr>
+      <w:tblGrid>
+        <w:gridCol w:w="1709"/>
+        <w:gridCol w:w="1508"/>
+      </w:tblGrid>
+      <w:tr>
+        <w:trPr>
+          <w:tblHeader/>
+          <w:tblCellSpacing w:w="15" w:type="dxa"/>
+        </w:trPr>
+        <w:tc>
+          <w:tcPr>
+            <w:tcW w:w="0" w:type="auto"/>
+            <w:vAlign w:val="center"/>
+            <w:hideMark/>
+          </w:tcPr>
+          <w:p>
+            <w:pPr>
+              <w:jc w:val="center"/>
+              <w:rPr>
+                <w:b/>
+                <w:bCs/>
+              </w:rPr>
+            </w:pPr>
+            <w:r>
+              <w:rPr>
+                <w:b/>
+                <w:bCs/>
+              </w:rPr>
+              <w:t>Class</w:t>
+            </w:r>
+          </w:p>
+        </w:tc>
+        <w:tc>
+          <w:tcPr>
+            <w:tcW w:w="0" w:type="auto"/>
+            <w:vAlign w:val="center"/>
+            <w:hideMark/>
+          </w:tcPr>
+          <w:p>
+            <w:pPr>
+              <w:jc w:val="center"/>
+              <w:rPr>
+                <w:b/>
+                <w:bCs/>
+              </w:rPr>
+            </w:pPr>
+            <w:r>
+              <w:rPr>
+                <w:b/>
+                <w:bCs/>
+              </w:rPr>
+              <w:t>Approx. Count</w:t>
+            </w:r>
+          </w:p>
+        </w:tc>
+      </w:tr>
+      <w:tr>
+        <w:trPr>
+          <w:tblCellSpacing w:w="15" w:type="dxa"/>
+        </w:trPr>
+        <w:tc>
+          <w:tcPr>
+            <w:tcW w:w="0" w:type="auto"/>
+            <w:vAlign w:val="center"/>
+            <w:hideMark/>
+          </w:tcPr>
+          <w:p>
+            <w:r>
+              <w:t>Person</w:t>
+            </w:r>
+          </w:p>
+        </w:tc>
+        <w:tc>
+          <w:tcPr>
+            <w:tcW w:w="0" w:type="auto"/>
+            <w:vAlign w:val="center"/>
+            <w:hideMark/>
+          </w:tcPr>
+          <w:p>
+            <w:r>
+              <w:t>2,000+</w:t>
+            </w:r>
+          </w:p>
+        </w:tc>
+      </w:tr>
+      <w:tr>
+        <w:trPr>
+          <w:tblCellSpacing w:w="15" w:type="dxa"/>
+        </w:trPr>
+        <w:tc>
+          <w:tcPr>
+            <w:tcW w:w="0" w:type="auto"/>
+            <w:vAlign w:val="center"/>
+            <w:hideMark/>
+          </w:tcPr>
+          <w:p>
+            <w:r>
+              <w:t>Dog</w:t>
+            </w:r>
+          </w:p>
+        </w:tc>
+        <w:tc>
+          <w:tcPr>
+            <w:tcW w:w="0" w:type="auto"/>
+            <w:vAlign w:val="center"/>
+            <w:hideMark/>
+          </w:tcPr>
+          <w:p>
+            <w:r>
+              <w:t>~100</w:t>
+            </w:r>
+          </w:p>
+        </w:tc>
+      </w:tr>
+      <w:tr>
+        <w:trPr>
+          <w:tblCellSpacing w:w="15" w:type="dxa"/>
+        </w:trPr>
+        <w:tc>
+          <w:tcPr>
+            <w:tcW w:w="0" w:type="auto"/>
+            <w:vAlign w:val="center"/>
+            <w:hideMark/>
+          </w:tcPr>
+          <w:p>
+            <w:r>
+              <w:t>Cat</w:t>
+            </w:r>
+          </w:p>
+        </w:tc>
+        <w:tc>
+          <w:tcPr>
+            <w:tcW w:w="0" w:type="auto"/>
+            <w:vAlign w:val="center"/>
+            <w:hideMark/>
+          </w:tcPr>
+          <w:p>
+            <w:r>
+              <w:t>~90</w:t>
+            </w:r>
+          </w:p>
+        </w:tc>
+      </w:tr>
+      <w:tr>
+        <w:trPr>
+          <w:tblCellSpacing w:w="15" w:type="dxa"/>
+        </w:trPr>
+        <w:tc>
+          <w:tcPr>
+            <w:tcW w:w="0" w:type="auto"/>
+            <w:vAlign w:val="center"/>
+            <w:hideMark/>
+          </w:tcPr>
+          <w:p>
+            <w:r>
+              <w:t>Dalek</w:t>
+            </w:r>
+          </w:p>
+        </w:tc>
+        <w:tc>
+          <w:tcPr>
+            <w:tcW w:w="0" w:type="auto"/>
+            <w:vAlign w:val="center"/>
+            <w:hideMark/>
+          </w:tcPr>
+          <w:p>
+            <w:r>
+              <w:t>~100</w:t>
+            </w:r>
+          </w:p>
+        </w:tc>
+      </w:tr>
+      <w:tr>
+        <w:trPr>
+          <w:tblCellSpacing w:w="15" w:type="dxa"/>
+        </w:trPr>
+        <w:tc>
+          <w:tcPr>
+            <w:tcW w:w="0" w:type="auto"/>
+            <w:vAlign w:val="center"/>
+            <w:hideMark/>
+          </w:tcPr>
+          <w:p>
+            <w:r>
+              <w:t>Other Lightsaber</w:t>
+            </w:r>
+          </w:p>
+        </w:tc>
+        <w:tc>
+          <w:tcPr>
+            <w:tcW w:w="0" w:type="auto"/>
+            <w:vAlign w:val="center"/>
+            <w:hideMark/>
+          </w:tcPr>
+          <w:p>
+            <w:r>
+              <w:t>~100</w:t>
+            </w:r>
+          </w:p>
+        </w:tc>
+      </w:tr>
+      <w:tr>
+        <w:trPr>
+          <w:tblCellSpacing w:w="15" w:type="dxa"/>
+        </w:trPr>
+        <w:tc>
+          <w:tcPr>
+            <w:tcW w:w="0" w:type="auto"/>
+            <w:vAlign w:val="center"/>
+            <w:hideMark/>
+          </w:tcPr>
+          <w:p>
+            <w:r>
+              <w:t>Sith Lightsaber</w:t>
+            </w:r>
+          </w:p>
+        </w:tc>
+        <w:tc>
+          <w:tcPr>
+            <w:tcW w:w="0" w:type="auto"/>
+            <w:vAlign w:val="center"/>
+            <w:hideMark/>
+          </w:tcPr>
+          <w:p>
+            <w:r>
+              <w:t>~120</w:t>
+            </w:r>
+          </w:p>
+        </w:tc>
+      </w:tr>
+    </w:tbl>
+    <w:p>
+      <w:r>
+        <w:rPr>
+          <w:noProof/>
+        </w:rPr>
+        <w:pict w14:anchorId="59EE0887">
+          <v:rect id="_x0000_i1030" alt="" style="width:468pt;height:.05pt;mso-width-percent:0;mso-height-percent:0;mso-width-percent:0;mso-height-percent:0" o:hralign="center" o:hrstd="t" o:hr="t" fillcolor="#a0a0a0" stroked="f"/>
+        </w:pict>
+      </w:r>
+    </w:p>
+    <w:p>
+      <w:pPr>
+        <w:pStyle w:val="Heading2"/>
+      </w:pPr>
+      <w:r>
+        <w:t>4. Model Architecture &amp; Training Algorithm</w:t>
+      </w:r>
+    </w:p>
+    <w:p>
+      <w:pPr>
+        <w:pStyle w:val="NormalWeb"/>
+      </w:pPr>
+      <w:r>
+        <w:t>We used YOLOv8n, a state-of-the-art object detection framework with the following components:</w:t>
+      </w:r>
+    </w:p>
+    <w:p>
+      <w:pPr>
+        <w:pStyle w:val="NormalWeb"/>
+        <w:numPr>
+          <w:ilvl w:val="0"/>
+          <w:numId w:val="8"/>
+        </w:numPr>
+      </w:pPr>
+      <w:r>
+        <w:rPr>
+          <w:rStyle w:val="Strong"/>
+          <w:rFonts w:eastAsiaTheme="majorEastAsia"/>
+        </w:rPr>
+        <w:t>Backbone:</w:t>
+      </w:r>
+      <w:r>
+        <w:t xml:space="preserve"> Convolutional neural network with CSP blocks</w:t>
+      </w:r>
+    </w:p>
+    <w:p>
+      <w:pPr>
+        <w:pStyle w:val="NormalWeb"/>
+        <w:numPr>
+          <w:ilvl w:val="0"/>
+          <w:numId w:val="8"/>
+        </w:numPr>
+      </w:pPr>
+      <w:r>
+        <w:rPr>
+          <w:rStyle w:val="Strong"/>
+          <w:rFonts w:eastAsiaTheme="majorEastAsia"/>
+        </w:rPr>
+        <w:t>Neck:</w:t>
+      </w:r>
+      <w:r>
+        <w:t xml:space="preserve"> Feature Pyramid Network (FPN) + Path Aggregation Network (PANet)</w:t>
+      </w:r>
+    </w:p>
+    <w:p>
+      <w:pPr>
+        <w:pStyle w:val="NormalWeb"/>
+        <w:numPr>
+          <w:ilvl w:val="0"/>
+          <w:numId w:val="8"/>
+        </w:numPr>
+      </w:pPr>
+      <w:r>
+        <w:rPr>
+          <w:rStyle w:val="Strong"/>
+          <w:rFonts w:eastAsiaTheme="majorEastAsia"/>
+        </w:rPr>
+        <w:t>Head:</w:t>
+      </w:r>
+      <w:r>
+        <w:t xml:space="preserve"> Three detection heads at different resolutions</w:t>
+      </w:r>
+    </w:p>
+    <w:p>
+      <w:pPr>
+        <w:pStyle w:val="Heading3"/>
+      </w:pPr>
+      <w:r>
+        <w:t>Loss Functions:</w:t>
+      </w:r>
+    </w:p>
+    <w:p>
+      <w:pPr>
+        <w:pStyle w:val="NormalWeb"/>
+        <w:numPr>
+          <w:ilvl w:val="0"/>
+          <w:numId w:val="9"/>
+        </w:numPr>
+      </w:pPr>
+      <w:r>
+        <w:rPr>
+          <w:rStyle w:val="Strong"/>
+          <w:rFonts w:eastAsiaTheme="majorEastAsia"/>
+        </w:rPr>
+        <w:t>Box loss (</w:t>
+      </w:r>
+      <w:proofErr w:type="spellStart"/>
+      <w:r>
+        <w:rPr>
+          <w:rStyle w:val="Strong"/>
+          <w:rFonts w:eastAsiaTheme="majorEastAsia"/>
+        </w:rPr>
+        <w:t>CIoU</w:t>
+      </w:r>
+      <w:proofErr w:type="spellEnd"/>
+      <w:r>
+        <w:rPr>
+          <w:rStyle w:val="Strong"/>
+          <w:rFonts w:eastAsiaTheme="majorEastAsia"/>
+        </w:rPr>
+        <w:t>):</w:t>
+      </w:r>
+      <w:r>
+        <w:t xml:space="preserve"> Penalizes inaccurate box predictions</w:t>
+      </w:r>
+    </w:p>
+    <w:p>
+      <w:pPr>
+        <w:pStyle w:val="NormalWeb"/>
+        <w:numPr>
+          <w:ilvl w:val="0"/>
+          <w:numId w:val="9"/>
+        </w:numPr>
+      </w:pPr>
+      <w:r>
+        <w:rPr>
+          <w:rStyle w:val="Strong"/>
+          <w:rFonts w:eastAsiaTheme="majorEastAsia"/>
+        </w:rPr>
+        <w:t>Classification loss:</w:t>
+      </w:r>
+      <w:r>
+        <w:t xml:space="preserve"> Binary Cross-Entropy for class prediction</w:t>
+      </w:r>
+    </w:p>
+    <w:p>
+      <w:pPr>
+        <w:pStyle w:val="NormalWeb"/>
+        <w:numPr>
+          <w:ilvl w:val="0"/>
+          <w:numId w:val="9"/>
+        </w:numPr>
+      </w:pPr>
+      <w:r>
+        <w:rPr>
+          <w:rStyle w:val="Strong"/>
+          <w:rFonts w:eastAsiaTheme="majorEastAsia"/>
+        </w:rPr>
+        <w:t>Distribution Focal Loss (DFL):</w:t>
+      </w:r>
+      <w:r>
+        <w:t xml:space="preserve"> Refines box regression by learning distributions of offsets</w:t>
+      </w:r>
+    </w:p>
+    <w:p>
+      <w:pPr>
+        <w:pStyle w:val="Heading3"/>
+      </w:pPr>
+      <w:r>
+        <w:lastRenderedPageBreak/>
+        <w:t>Training Parameters:</w:t>
+      </w:r>
+    </w:p>
+    <w:p>
+      <w:pPr>
+        <w:pStyle w:val="NormalWeb"/>
+        <w:numPr>
+          <w:ilvl w:val="0"/>
+          <w:numId w:val="10"/>
+        </w:numPr>
+      </w:pPr>
+      <w:r>
+        <w:t>Input size: 640x640</w:t>
+      </w:r>
+    </w:p>
+    <w:p>
+      <w:pPr>
+        <w:pStyle w:val="NormalWeb"/>
+        <w:numPr>
+          <w:ilvl w:val="0"/>
+          <w:numId w:val="10"/>
+        </w:numPr>
+      </w:pPr>
+      <w:r>
+        <w:t>Optimizer: Stochastic Gradient Descent (SGD) with Nesterov momentum</w:t>
+      </w:r>
+    </w:p>
+    <w:p>
+      <w:pPr>
+        <w:pStyle w:val="NormalWeb"/>
+        <w:numPr>
+          <w:ilvl w:val="0"/>
+          <w:numId w:val="10"/>
+        </w:numPr>
+      </w:pPr>
+      <w:r>
+        <w:t>Learning rate: 0.01 with cosine annealing</w:t>
+      </w:r>
+    </w:p>
+    <w:p>
+      <w:pPr>
+        <w:pStyle w:val="NormalWeb"/>
+        <w:numPr>
+          <w:ilvl w:val="0"/>
+          <w:numId w:val="10"/>
+        </w:numPr>
+      </w:pPr>
+      <w:r>
+        <w:t>Epochs: 50</w:t>
+      </w:r>
+    </w:p>
+    <w:p>
+      <w:r>
+        <w:rPr>
+          <w:noProof/>
+        </w:rPr>
+        <w:pict w14:anchorId="1BC9FE4F">
+          <v:rect id="_x0000_i1029" alt="" style="width:468pt;height:.05pt;mso-width-percent:0;mso-height-percent:0;mso-width-percent:0;mso-height-percent:0" o:hralign="center" o:hrstd="t" o:hr="t" fillcolor="#a0a0a0" stroked="f"/>
+        </w:pict>
+      </w:r>
+    </w:p>
+    <w:p>
+      <w:pPr>
+        <w:pStyle w:val="Heading2"/>
+      </w:pPr>
+      <w:r>
+        <w:t>5. Experimental Setup</w:t>
+      </w:r>
+    </w:p>
+    <w:p>
+      <w:pPr>
+        <w:pStyle w:val="NormalWeb"/>
+        <w:numPr>
+          <w:ilvl w:val="0"/>
+          <w:numId w:val="11"/>
+        </w:numPr>
+      </w:pPr>
+      <w:r>
+        <w:rPr>
+          <w:rStyle w:val="Strong"/>
+          <w:rFonts w:eastAsiaTheme="majorEastAsia"/>
+        </w:rPr>
+        <w:t>Batch Size:</w:t>
+      </w:r>
+      <w:r>
+        <w:t xml:space="preserve"> Automatically selected by YOLOv8 depending on GPU memory (RTX 3060 6GB)</w:t>
+      </w:r>
+    </w:p>
+    <w:p>
+      <w:pPr>
+        <w:pStyle w:val="NormalWeb"/>
+        <w:numPr>
+          <w:ilvl w:val="0"/>
+          <w:numId w:val="11"/>
+        </w:numPr>
+      </w:pPr>
+      <w:r>
+        <w:rPr>
+          <w:rStyle w:val="Strong"/>
+          <w:rFonts w:eastAsiaTheme="majorEastAsia"/>
+        </w:rPr>
+        <w:t>Data Augmentation:</w:t>
+      </w:r>
+      <w:r>
+        <w:t xml:space="preserve"> Random flips, HSV shifts, and image scaling</w:t>
+      </w:r>
+    </w:p>
+    <w:p>
+      <w:pPr>
+        <w:pStyle w:val="NormalWeb"/>
+        <w:numPr>
+          <w:ilvl w:val="0"/>
+          <w:numId w:val="11"/>
+        </w:numPr>
+      </w:pPr>
+      <w:r>
+        <w:rPr>
+          <w:rStyle w:val="Strong"/>
+          <w:rFonts w:eastAsiaTheme="majorEastAsia"/>
+        </w:rPr>
+        <w:t>Overfitting Prevention:</w:t>
+      </w:r>
+      <w:r>
+        <w:t xml:space="preserve"> Early stopping based on validation loss, label smoothing</w:t>
+      </w:r>
+    </w:p>
+    <w:p>
+      <w:pPr>
+        <w:pStyle w:val="NormalWeb"/>
+        <w:numPr>
+          <w:ilvl w:val="0"/>
+          <w:numId w:val="11"/>
+        </w:numPr>
+      </w:pPr>
+      <w:r>
+        <w:rPr>
+          <w:rStyle w:val="Strong"/>
+          <w:rFonts w:eastAsiaTheme="majorEastAsia"/>
+        </w:rPr>
+        <w:t>Data Loading:</w:t>
+      </w:r>
+      <w:r>
+        <w:t xml:space="preserve"> YOLOv8 built-in </w:t>
+      </w:r>
+      <w:proofErr w:type="spellStart"/>
+      <w:r>
+        <w:rPr>
+          <w:rStyle w:val="HTMLCode"/>
+          <w:rFonts w:eastAsiaTheme="majorEastAsia"/>
+        </w:rPr>
+        <w:t>DataLoader</w:t>
+      </w:r>
+      <w:proofErr w:type="spellEnd"/>
+      <w:r>
+        <w:t xml:space="preserve"> with prefetching, caching, and augmentation pipeline</w:t>
+      </w:r>
+    </w:p>
+    <w:p>
+      <w:pPr>
+        <w:pStyle w:val="NormalWeb"/>
+        <w:numPr>
+          <w:ilvl w:val="0"/>
+          <w:numId w:val="11"/>
+        </w:numPr>
+      </w:pPr>
+      <w:r>
+        <w:rPr>
+          <w:rStyle w:val="Strong"/>
+          <w:rFonts w:eastAsiaTheme="majorEastAsia"/>
+        </w:rPr>
+        <w:t>Performance Metrics:</w:t>
+      </w:r>
+      <w:r>
+        <w:t xml:space="preserve"> Precision, recall, mAP@0.5, and mAP@0.5–0.95</w:t>
+      </w:r>
+    </w:p>
+    <w:p>
+      <w:r>
+        <w:rPr>
+          <w:noProof/>
+        </w:rPr>
+        <w:pict w14:anchorId="2F2DD951">
+          <v:rect id="_x0000_i1028" alt="" style="width:468pt;height:.05pt;mso-width-percent:0;mso-height-percent:0;mso-width-percent:0;mso-height-percent:0" o:hralign="center" o:hrstd="t" o:hr="t" fillcolor="#a0a0a0" stroked="f"/>
+        </w:pict>
+      </w:r>
+    </w:p>
+    <w:p>
+      <w:pPr>
+        <w:pStyle w:val="Heading2"/>
+      </w:pPr>
+      <w:r>
+        <w:t>6. Results</w:t>
+      </w:r>
+    </w:p>
+    <w:p>
+      <w:pPr>
+        <w:pStyle w:val="NormalWeb"/>
+      </w:pPr>
+      <w:r>
+        <w:rPr>
+          <w:rStyle w:val="Strong"/>
+          <w:rFonts w:eastAsiaTheme="majorEastAsia"/>
+        </w:rPr>
+        <w:t>Training vs Validation Loss Curve:</w:t>
+      </w:r>
+      <w:r>
+        <w:br/>
+      </w:r>
+      <w:r>
+        <w:fldChar w:fldCharType="begin"/>
+      </w:r>
+      <w:r>
+        <w:instrText xml:space="preserve"> INCLUDEPICTURE "https://chatgpt.com/c/training_validation_loss_curve.png" \* MERGEFORMATINET </w:instrText>
+      </w:r>
+      <w:r>
+        <w:fldChar w:fldCharType="separate"/>
+      </w:r>
+      <w:r>
+        <w:rPr>
+          <w:noProof/>
+        </w:rPr>
+        <mc:AlternateContent>
+          <mc:Choice Requires="wps">
+            <w:drawing>
+              <wp:inline distT="0" distB="0" distL="0" distR="0" wp14:anchorId="0CF6D03F" wp14:editId="5932E60C">
+                <wp:extent cx="304800" cy="304800"/>
+                <wp:effectExtent l="0" t="0" r="0" b="0"/>
+                <wp:docPr id="700242031" name="Rectangle 2" descr="Training Curve"/>
+                <wp:cNvGraphicFramePr>
+                  <a:graphicFrameLocks xmlns:a="http://schemas.openxmlformats.org/drawingml/2006/main" noChangeAspect="1"/>
+                </wp:cNvGraphicFramePr>
+                <a:graphic xmlns:a="http://schemas.openxmlformats.org/drawingml/2006/main">
+                  <a:graphicData uri="http://schemas.microsoft.com/office/word/2010/wordprocessingShape">
+                    <wps:wsp>
+                      <wps:cNvSpPr>
+                        <a:spLocks noChangeAspect="1" noChangeArrowheads="1"/>
+                      </wps:cNvSpPr>
+                      <wps:spPr bwMode="auto">
+                        <a:xfrm>
+                          <a:off x="0" y="0"/>
+                          <a:ext cx="304800" cy="304800"/>
+                        </a:xfrm>
+                        <a:prstGeom prst="rect">
+                          <a:avLst/>
+                        </a:prstGeom>
+                        <a:noFill/>
+                        <a:ln>
+                          <a:noFill/>
+                        </a:ln>
+                        <a:extLst>
+                          <a:ext uri="{909E8E84-426E-40DD-AFC4-6F175D3DCCD1}">
+                            <a14:hiddenFill xmlns:a14="http://schemas.microsoft.com/office/drawing/2010/main">
+                              <a:solidFill>
+                                <a:srgbClr val="FFFFFF"/>
+                              </a:solidFill>
+                            </a14:hiddenFill>
+                          </a:ext>
+                          <a:ext uri="{91240B29-F687-4F45-9708-019B960494DF}">
+                            <a14:hiddenLine xmlns:a14="http://schemas.microsoft.com/office/drawing/2010/main" w="9525">
+                              <a:solidFill>
+                                <a:srgbClr val="000000"/>
+                              </a:solidFill>
+                              <a:miter lim="800000"/>
+                              <a:headEnd/>
+                              <a:tailEnd/>
+                            </a14:hiddenLine>
+                          </a:ext>
+                        </a:extLst>
+                      </wps:spPr>
+                      <wps:bodyPr rot="0" vert="horz" wrap="square" lIns="91440" tIns="45720" rIns="91440" bIns="45720" anchor="t" anchorCtr="0" upright="1">
+                        <a:noAutofit/>
+                      </wps:bodyPr>
+                    </wps:wsp>
+                  </a:graphicData>
+                </a:graphic>
+              </wp:inline>
+            </w:drawing>
+          </mc:Choice>
+          <mc:Fallback>
+            <w:pict>
+              <v:rect w14:anchorId="589F8E58" id="Rectangle 2" o:spid="_x0000_s1026" alt="Training Curve" style="width:24pt;height:24pt;visibility:visible;mso-wrap-style:square;mso-left-percent:-10001;mso-top-percent:-10001;mso-position-horizontal:absolute;mso-position-horizontal-relative:char;mso-position-vertical:absolute;mso-position-vertical-relative:line;mso-left-percent:-10001;mso-top-percent:-10001;v-text-anchor:top" o:gfxdata="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" filled="f" stroked="f">
+                <o:lock v:ext="edit" aspectratio="t"/>
+                <w10:anchorlock/>
+              </v:rect>
+            </w:pict>
+          </mc:Fallback>
+        </mc:AlternateContent>
+      </w:r>
+      <w:r>
+        <w:fldChar w:fldCharType="end"/>
       </w:r>
     </w:p>
     <w:tbl>
@@ -538,6 +1483,7 @@
           </w:tcPr>
           <w:p>
             <w:pPr>
+              <w:jc w:val="center"/>
               <w:rPr>
                 <w:b/>
                 <w:bCs/>
@@ -560,6 +1506,7 @@
           </w:tcPr>
           <w:p>
             <w:pPr>
+              <w:jc w:val="center"/>
               <w:rPr>
                 <w:b/>
                 <w:bCs/>
@@ -582,6 +1529,7 @@
           </w:tcPr>
           <w:p>
             <w:pPr>
+              <w:jc w:val="center"/>
               <w:rPr>
                 <w:b/>
                 <w:bCs/>
@@ -604,6 +1552,7 @@
           </w:tcPr>
           <w:p>
             <w:pPr>
+              <w:jc w:val="center"/>
               <w:rPr>
                 <w:b/>
                 <w:bCs/>
@@ -899,10 +1848,7 @@
           <w:p>
             <w:proofErr w:type="spellStart"/>
             <w:r>
-              <w:t>Sith</w:t>
-            </w:r>
-            <w:r>
-              <w:t>_lightsaber</w:t>
+              <w:t>sith_lightsaber</w:t>
             </w:r>
             <w:proofErr w:type="spellEnd"/>
           </w:p>
@@ -946,290 +1892,179 @@
       </w:tr>
     </w:tbl>
     <w:p>
-      <w:r>
-        <w:t>High recall was achieved across most classes. Dalek detection was particularly strong, surpassing the 75% accuracy threshold. Lightsaber types presented lower precision due to dataset imbalance and visual similarity.</w:t>
-      </w:r>
-    </w:p>
-    <w:p>
-      <w:r>
-        <w:pict w14:anchorId="2B49C776">
-          <v:rect id="_x0000_i1096" style="width:0;height:1.5pt" o:hralign="center" o:hrstd="t" o:hr="t" fillcolor="#a0a0a0" stroked="f"/>
+      <w:pPr>
+        <w:pStyle w:val="NormalWeb"/>
+      </w:pPr>
+      <w:r>
+        <w:t>Dalek detection significantly outperformed others. High recall for lightsaber classes suggests strong localization but poor class separation.</w:t>
+      </w:r>
+    </w:p>
+    <w:p>
+      <w:r>
+        <w:rPr>
+          <w:noProof/>
+        </w:rPr>
+        <w:lastRenderedPageBreak/>
+        <w:pict w14:anchorId="739FAFDD">
+          <v:rect id="_x0000_i1027" alt="" style="width:468pt;height:.05pt;mso-width-percent:0;mso-height-percent:0;mso-width-percent:0;mso-height-percent:0" o:hralign="center" o:hrstd="t" o:hr="t" fillcolor="#a0a0a0" stroked="f"/>
         </w:pict>
       </w:r>
     </w:p>
     <w:p>
       <w:pPr>
-        <w:rPr>
-          <w:b/>
-          <w:bCs/>
-        </w:rPr>
-      </w:pPr>
-      <w:r>
-        <w:rPr>
-          <w:b/>
-          <w:bCs/>
-        </w:rPr>
-        <w:t>6. Code Infrastructure and Automation</w:t>
-      </w:r>
-    </w:p>
-    <w:p>
-      <w:r>
-        <w:t>All training and testing scripts were modularized for clarity. A GitHub Actions CI/CD pipeline was implemented to validate train_combined.py and predict_combined.py via dry-run tests.</w:t>
-      </w:r>
-    </w:p>
-    <w:p>
-      <w:r>
-        <w:rPr>
-          <w:b/>
-          <w:bCs/>
-        </w:rPr>
-        <w:t>CI Features:</w:t>
-      </w:r>
-    </w:p>
-    <w:p>
-      <w:pPr>
+        <w:pStyle w:val="Heading2"/>
+      </w:pPr>
+      <w:r>
+        <w:t>7. Summary and Conclusions</w:t>
+      </w:r>
+    </w:p>
+    <w:p>
+      <w:pPr>
+        <w:pStyle w:val="NormalWeb"/>
+      </w:pPr>
+      <w:r>
+        <w:t xml:space="preserve">This project successfully delivered a functional multi-object detection model using YOLOv8. The model performed well in detecting all six target classes with </w:t>
+      </w:r>
+      <w:proofErr w:type="gramStart"/>
+      <w:r>
+        <w:t>particular strength</w:t>
+      </w:r>
+      <w:proofErr w:type="gramEnd"/>
+      <w:r>
+        <w:t xml:space="preserve"> in identifying Daleks.</w:t>
+      </w:r>
+    </w:p>
+    <w:p>
+      <w:pPr>
+        <w:pStyle w:val="NormalWeb"/>
+      </w:pPr>
+      <w:r>
+        <w:t>Lessons learned:</w:t>
+      </w:r>
+    </w:p>
+    <w:p>
+      <w:pPr>
+        <w:pStyle w:val="NormalWeb"/>
         <w:numPr>
           <w:ilvl w:val="0"/>
-          <w:numId w:val="3"/>
+          <w:numId w:val="12"/>
         </w:numPr>
       </w:pPr>
       <w:r>
-        <w:t>Auto installs dependencies</w:t>
-      </w:r>
-    </w:p>
-    <w:p>
-      <w:pPr>
+        <w:t>Class imbalance and overlap affect classification confidence</w:t>
+      </w:r>
+    </w:p>
+    <w:p>
+      <w:pPr>
+        <w:pStyle w:val="NormalWeb"/>
         <w:numPr>
           <w:ilvl w:val="0"/>
-          <w:numId w:val="3"/>
+          <w:numId w:val="12"/>
         </w:numPr>
       </w:pPr>
       <w:r>
-        <w:t>Verifies scripts start up correctly</w:t>
-      </w:r>
-    </w:p>
-    <w:p>
-      <w:pPr>
+        <w:t>Real-time video inference is achievable with post-processing filters</w:t>
+      </w:r>
+    </w:p>
+    <w:p>
+      <w:pPr>
+        <w:pStyle w:val="NormalWeb"/>
         <w:numPr>
           <w:ilvl w:val="0"/>
-          <w:numId w:val="3"/>
+          <w:numId w:val="12"/>
         </w:numPr>
       </w:pPr>
       <w:r>
-        <w:t>Skips gracefully if model or data are unavailable</w:t>
-      </w:r>
-    </w:p>
-    <w:p>
-      <w:r>
-        <w:rPr>
-          <w:b/>
-          <w:bCs/>
-        </w:rPr>
-        <w:t>Documentation:</w:t>
-      </w:r>
-    </w:p>
-    <w:p>
-      <w:pPr>
+        <w:t>GitHub CI/CD can improve reliability of training pipeline</w:t>
+      </w:r>
+    </w:p>
+    <w:p>
+      <w:pPr>
+        <w:pStyle w:val="NormalWeb"/>
+      </w:pPr>
+      <w:r>
+        <w:rPr>
+          <w:rStyle w:val="Strong"/>
+          <w:rFonts w:eastAsiaTheme="majorEastAsia"/>
+        </w:rPr>
+        <w:t>Future improvements:</w:t>
+      </w:r>
+    </w:p>
+    <w:p>
+      <w:pPr>
+        <w:pStyle w:val="NormalWeb"/>
         <w:numPr>
           <w:ilvl w:val="0"/>
-          <w:numId w:val="4"/>
+          <w:numId w:val="13"/>
         </w:numPr>
       </w:pPr>
-      <w:proofErr w:type="spellStart"/>
-      <w:r>
-        <w:t>Pydoc</w:t>
-      </w:r>
-      <w:proofErr w:type="spellEnd"/>
-      <w:r>
-        <w:t xml:space="preserve"> HTML generated for all Python scripts</w:t>
-      </w:r>
-    </w:p>
-    <w:p>
-      <w:pPr>
+      <w:r>
+        <w:t>Add more balanced examples for dogs, cats, and lightsabers</w:t>
+      </w:r>
+    </w:p>
+    <w:p>
+      <w:pPr>
+        <w:pStyle w:val="NormalWeb"/>
         <w:numPr>
           <w:ilvl w:val="0"/>
-          <w:numId w:val="4"/>
+          <w:numId w:val="13"/>
         </w:numPr>
       </w:pPr>
       <w:r>
-        <w:t>docs/index.html provides an easy navigation portal for code documentation</w:t>
-      </w:r>
-    </w:p>
-    <w:p>
-      <w:r>
-        <w:pict w14:anchorId="4875D521">
-          <v:rect id="_x0000_i1097" style="width:0;height:1.5pt" o:hralign="center" o:hrstd="t" o:hr="t" fillcolor="#a0a0a0" stroked="f"/>
-        </w:pict>
-      </w:r>
-    </w:p>
-    <w:p>
-      <w:pPr>
-        <w:rPr>
-          <w:b/>
-          <w:bCs/>
-        </w:rPr>
-      </w:pPr>
-      <w:r>
-        <w:rPr>
-          <w:b/>
-          <w:bCs/>
-        </w:rPr>
-        <w:t>7. Innovation and Technical Challenges</w:t>
-      </w:r>
-    </w:p>
-    <w:p>
-      <w:pPr>
+        <w:t>Implement bounding box tracking across frames</w:t>
+      </w:r>
+    </w:p>
+    <w:p>
+      <w:pPr>
+        <w:pStyle w:val="NormalWeb"/>
         <w:numPr>
           <w:ilvl w:val="0"/>
-          <w:numId w:val="5"/>
+          <w:numId w:val="13"/>
         </w:numPr>
       </w:pPr>
       <w:r>
-        <w:t>Integrated real-time video inference with playback control (pause, speed, jump)</w:t>
-      </w:r>
-    </w:p>
-    <w:p>
-      <w:pPr>
+        <w:t>Deploy to Jetson Nano or Raspberry Pi for field testing</w:t>
+      </w:r>
+    </w:p>
+    <w:p>
+      <w:r>
+        <w:rPr>
+          <w:noProof/>
+        </w:rPr>
+        <w:pict w14:anchorId="502AAD37">
+          <v:rect id="_x0000_i1026" alt="" style="width:468pt;height:.05pt;mso-width-percent:0;mso-height-percent:0;mso-width-percent:0;mso-height-percent:0" o:hralign="center" o:hrstd="t" o:hr="t" fillcolor="#a0a0a0" stroked="f"/>
+        </w:pict>
+      </w:r>
+    </w:p>
+    <w:p>
+      <w:pPr>
+        <w:pStyle w:val="Heading2"/>
+      </w:pPr>
+      <w:r>
+        <w:t>8. References</w:t>
+      </w:r>
+    </w:p>
+    <w:p>
+      <w:pPr>
+        <w:pStyle w:val="NormalWeb"/>
         <w:numPr>
           <w:ilvl w:val="0"/>
-          <w:numId w:val="5"/>
+          <w:numId w:val="14"/>
         </w:numPr>
       </w:pPr>
-      <w:r>
-        <w:lastRenderedPageBreak/>
-        <w:t>Implemented conditional label logic (e.g., show only one lightsaber class per frame)</w:t>
-      </w:r>
-    </w:p>
-    <w:p>
-      <w:pPr>
-        <w:numPr>
-          <w:ilvl w:val="0"/>
-          <w:numId w:val="5"/>
-        </w:numPr>
-      </w:pPr>
-      <w:r>
-        <w:t>Addressed annotation edge cases and path portability for local and CI use</w:t>
-      </w:r>
-    </w:p>
-    <w:p>
-      <w:pPr>
-        <w:numPr>
-          <w:ilvl w:val="0"/>
-          <w:numId w:val="5"/>
-        </w:numPr>
-      </w:pPr>
-      <w:r>
-        <w:t>Enabled automated test result logging and evaluation artifact saving</w:t>
-      </w:r>
-    </w:p>
-    <w:p>
-      <w:r>
-        <w:pict w14:anchorId="6B7E35F7">
-          <v:rect id="_x0000_i1098" style="width:0;height:1.5pt" o:hralign="center" o:hrstd="t" o:hr="t" fillcolor="#a0a0a0" stroked="f"/>
-        </w:pict>
-      </w:r>
-    </w:p>
-    <w:p>
-      <w:pPr>
-        <w:rPr>
-          <w:b/>
-          <w:bCs/>
-        </w:rPr>
-      </w:pPr>
-      <w:r>
-        <w:rPr>
-          <w:b/>
-          <w:bCs/>
-        </w:rPr>
-        <w:t>8. Conclusion</w:t>
-      </w:r>
-    </w:p>
-    <w:p>
-      <w:r>
-        <w:t>The project demonstrates a complete object detection pipeline using YOLOv8 for custom and real-world classes. Performance metrics validate the model’s effectiveness, especially for Daleks and people. The addition of CI/CD, documentation, and reproducibility measures further reinforce this project's engineering rigor.</w:t>
-      </w:r>
-    </w:p>
-    <w:p>
-      <w:r>
-        <w:t>Future work could involve expanding the dataset, refining class definitions (especially for overlapping objects), and deploying the model to edge devices for real-time field use.</w:t>
-      </w:r>
-    </w:p>
-    <w:p>
-      <w:r>
-        <w:pict w14:anchorId="63E942E8">
-          <v:rect id="_x0000_i1099" style="width:0;height:1.5pt" o:hralign="center" o:hrstd="t" o:hr="t" fillcolor="#a0a0a0" stroked="f"/>
-        </w:pict>
-      </w:r>
-    </w:p>
-    <w:p>
-      <w:pPr>
-        <w:rPr>
-          <w:b/>
-          <w:bCs/>
-        </w:rPr>
-      </w:pPr>
-      <w:r>
-        <w:rPr>
-          <w:b/>
-          <w:bCs/>
-        </w:rPr>
-        <w:t>9. Acknowledgments</w:t>
-      </w:r>
-    </w:p>
-    <w:p>
-      <w:r>
-        <w:t xml:space="preserve">This project used the </w:t>
-      </w:r>
       <w:proofErr w:type="spellStart"/>
       <w:r>
         <w:t>Ultralytics</w:t>
       </w:r>
       <w:proofErr w:type="spellEnd"/>
       <w:r>
-        <w:t xml:space="preserve"> YOLOv8 framework and Microsoft COCO dataset. Assistance from OpenAI's ChatGPT was used for code refactoring, documentation generation, and debugging support.</w:t>
-      </w:r>
-    </w:p>
-    <w:p>
-      <w:r>
-        <w:pict w14:anchorId="06B8B9FE">
-          <v:rect id="_x0000_i1100" style="width:0;height:1.5pt" o:hralign="center" o:hrstd="t" o:hr="t" fillcolor="#a0a0a0" stroked="f"/>
-        </w:pict>
-      </w:r>
-    </w:p>
-    <w:p>
-      <w:pPr>
-        <w:rPr>
-          <w:b/>
-          <w:bCs/>
-        </w:rPr>
-      </w:pPr>
-      <w:r>
-        <w:rPr>
-          <w:b/>
-          <w:bCs/>
-        </w:rPr>
-        <w:t>10. References</w:t>
-      </w:r>
-    </w:p>
-    <w:p>
-      <w:pPr>
-        <w:numPr>
-          <w:ilvl w:val="0"/>
-          <w:numId w:val="6"/>
-        </w:numPr>
-      </w:pPr>
-      <w:proofErr w:type="spellStart"/>
-      <w:r>
-        <w:t>Ultralytics</w:t>
-      </w:r>
-      <w:proofErr w:type="spellEnd"/>
-      <w:r>
-        <w:t xml:space="preserve"> YOLOv8 Documentation. </w:t>
+        <w:t xml:space="preserve"> YOLOv8 Documentation – </w:t>
       </w:r>
       <w:hyperlink r:id="rId5" w:history="1">
         <w:r>
           <w:rPr>
             <w:rStyle w:val="Hyperlink"/>
+            <w:rFonts w:eastAsiaTheme="majorEastAsia"/>
           </w:rPr>
           <w:t>https://docs.ultralytics.com</w:t>
         </w:r>
@@ -1237,18 +2072,20 @@
     </w:p>
     <w:p>
       <w:pPr>
+        <w:pStyle w:val="NormalWeb"/>
         <w:numPr>
           <w:ilvl w:val="0"/>
-          <w:numId w:val="6"/>
+          <w:numId w:val="14"/>
         </w:numPr>
       </w:pPr>
       <w:r>
-        <w:t xml:space="preserve">COCO Dataset. </w:t>
+        <w:t xml:space="preserve">COCO Dataset – </w:t>
       </w:r>
       <w:hyperlink r:id="rId6" w:history="1">
         <w:r>
           <w:rPr>
             <w:rStyle w:val="Hyperlink"/>
+            <w:rFonts w:eastAsiaTheme="majorEastAsia"/>
           </w:rPr>
           <w:t>https://cocodataset.org</w:t>
         </w:r>
@@ -1256,27 +2093,719 @@
     </w:p>
     <w:p>
       <w:pPr>
+        <w:pStyle w:val="NormalWeb"/>
         <w:numPr>
           <w:ilvl w:val="0"/>
-          <w:numId w:val="6"/>
+          <w:numId w:val="14"/>
         </w:numPr>
       </w:pPr>
       <w:proofErr w:type="spellStart"/>
       <w:r>
-        <w:t>TorchVision</w:t>
+        <w:t>PyTorch</w:t>
       </w:r>
       <w:proofErr w:type="spellEnd"/>
       <w:r>
-        <w:t xml:space="preserve">. </w:t>
+        <w:t xml:space="preserve"> Vision – </w:t>
       </w:r>
       <w:hyperlink r:id="rId7" w:history="1">
         <w:r>
           <w:rPr>
             <w:rStyle w:val="Hyperlink"/>
+            <w:rFonts w:eastAsiaTheme="majorEastAsia"/>
           </w:rPr>
           <w:t>https://pytorch.org/vision/</w:t>
         </w:r>
       </w:hyperlink>
+    </w:p>
+    <w:p>
+      <w:pPr>
+        <w:pStyle w:val="NormalWeb"/>
+        <w:numPr>
+          <w:ilvl w:val="0"/>
+          <w:numId w:val="14"/>
+        </w:numPr>
+      </w:pPr>
+      <w:r>
+        <w:t xml:space="preserve">GitHub Actions – </w:t>
+      </w:r>
+      <w:hyperlink r:id="rId8" w:history="1">
+        <w:r>
+          <w:rPr>
+            <w:rStyle w:val="Hyperlink"/>
+            <w:rFonts w:eastAsiaTheme="majorEastAsia"/>
+          </w:rPr>
+          <w:t>https://docs.github.com/en/actions</w:t>
+        </w:r>
+      </w:hyperlink>
+    </w:p>
+    <w:p>
+      <w:pPr>
+        <w:pStyle w:val="NormalWeb"/>
+        <w:numPr>
+          <w:ilvl w:val="0"/>
+          <w:numId w:val="14"/>
+        </w:numPr>
+      </w:pPr>
+      <w:r>
+        <w:t xml:space="preserve">YOLOv8 source repo – </w:t>
+      </w:r>
+      <w:hyperlink r:id="rId9" w:history="1">
+        <w:r>
+          <w:rPr>
+            <w:rStyle w:val="Hyperlink"/>
+            <w:rFonts w:eastAsiaTheme="majorEastAsia"/>
+          </w:rPr>
+          <w:t>https://github.com/ultralytics/ultralytics</w:t>
+        </w:r>
+      </w:hyperlink>
+    </w:p>
+    <w:p>
+      <w:r>
+        <w:rPr>
+          <w:noProof/>
+        </w:rPr>
+        <w:pict w14:anchorId="10440175">
+          <v:rect id="_x0000_i1025" alt="" style="width:468pt;height:.05pt;mso-width-percent:0;mso-height-percent:0;mso-width-percent:0;mso-height-percent:0" o:hralign="center" o:hrstd="t" o:hr="t" fillcolor="#a0a0a0" stroked="f"/>
+        </w:pict>
+      </w:r>
+    </w:p>
+    <w:p>
+      <w:pPr>
+        <w:pStyle w:val="Heading2"/>
+      </w:pPr>
+      <w:r>
+        <w:t>9. Appendix – Documented Code Listings</w:t>
+      </w:r>
+    </w:p>
+    <w:p>
+      <w:pPr>
+        <w:pStyle w:val="Heading3"/>
+      </w:pPr>
+      <w:r>
+        <w:t>train_combined.py</w:t>
+      </w:r>
+    </w:p>
+    <w:p>
+      <w:pPr>
+        <w:pStyle w:val="HTMLPreformatted"/>
+        <w:rPr>
+          <w:rStyle w:val="HTMLCode"/>
+          <w:rFonts w:eastAsiaTheme="majorEastAsia"/>
+        </w:rPr>
+      </w:pPr>
+      <w:r>
+        <w:rPr>
+          <w:rStyle w:val="HTMLCode"/>
+          <w:rFonts w:eastAsiaTheme="majorEastAsia"/>
+        </w:rPr>
+        <w:t># Sample (partial)</w:t>
+      </w:r>
+    </w:p>
+    <w:p>
+      <w:pPr>
+        <w:pStyle w:val="HTMLPreformatted"/>
+        <w:rPr>
+          <w:rStyle w:val="HTMLCode"/>
+          <w:rFonts w:eastAsiaTheme="majorEastAsia"/>
+        </w:rPr>
+      </w:pPr>
+      <w:r>
+        <w:rPr>
+          <w:rStyle w:val="HTMLCode"/>
+          <w:rFonts w:eastAsiaTheme="majorEastAsia"/>
+        </w:rPr>
+        <w:t xml:space="preserve">from </w:t>
+      </w:r>
+      <w:proofErr w:type="spellStart"/>
+      <w:r>
+        <w:rPr>
+          <w:rStyle w:val="HTMLCode"/>
+          <w:rFonts w:eastAsiaTheme="majorEastAsia"/>
+        </w:rPr>
+        <w:t>ultralytics</w:t>
+      </w:r>
+      <w:proofErr w:type="spellEnd"/>
+      <w:r>
+        <w:rPr>
+          <w:rStyle w:val="HTMLCode"/>
+          <w:rFonts w:eastAsiaTheme="majorEastAsia"/>
+        </w:rPr>
+        <w:t xml:space="preserve"> import YOLO</w:t>
+      </w:r>
+    </w:p>
+    <w:p>
+      <w:pPr>
+        <w:pStyle w:val="HTMLPreformatted"/>
+        <w:rPr>
+          <w:rStyle w:val="HTMLCode"/>
+          <w:rFonts w:eastAsiaTheme="majorEastAsia"/>
+        </w:rPr>
+      </w:pPr>
+      <w:r>
+        <w:rPr>
+          <w:rStyle w:val="HTMLCode"/>
+          <w:rFonts w:eastAsiaTheme="majorEastAsia"/>
+        </w:rPr>
+        <w:t>model = YOLO('yolov8n.pt')</w:t>
+      </w:r>
+    </w:p>
+    <w:p>
+      <w:pPr>
+        <w:pStyle w:val="HTMLPreformatted"/>
+        <w:rPr>
+          <w:rStyle w:val="HTMLCode"/>
+          <w:rFonts w:eastAsiaTheme="majorEastAsia"/>
+        </w:rPr>
+      </w:pPr>
+      <w:proofErr w:type="spellStart"/>
+      <w:proofErr w:type="gramStart"/>
+      <w:r>
+        <w:rPr>
+          <w:rStyle w:val="HTMLCode"/>
+          <w:rFonts w:eastAsiaTheme="majorEastAsia"/>
+        </w:rPr>
+        <w:t>model.train</w:t>
+      </w:r>
+      <w:proofErr w:type="spellEnd"/>
+      <w:proofErr w:type="gramEnd"/>
+      <w:r>
+        <w:rPr>
+          <w:rStyle w:val="HTMLCode"/>
+          <w:rFonts w:eastAsiaTheme="majorEastAsia"/>
+        </w:rPr>
+        <w:t>(data='data_</w:t>
+      </w:r>
+      <w:proofErr w:type="gramStart"/>
+      <w:r>
+        <w:rPr>
+          <w:rStyle w:val="HTMLCode"/>
+          <w:rFonts w:eastAsiaTheme="majorEastAsia"/>
+        </w:rPr>
+        <w:t>6.yaml</w:t>
+      </w:r>
+      <w:proofErr w:type="gramEnd"/>
+      <w:r>
+        <w:rPr>
+          <w:rStyle w:val="HTMLCode"/>
+          <w:rFonts w:eastAsiaTheme="majorEastAsia"/>
+        </w:rPr>
+        <w:t xml:space="preserve">', epochs=50, </w:t>
+      </w:r>
+      <w:proofErr w:type="spellStart"/>
+      <w:r>
+        <w:rPr>
+          <w:rStyle w:val="HTMLCode"/>
+          <w:rFonts w:eastAsiaTheme="majorEastAsia"/>
+        </w:rPr>
+        <w:t>imgsz</w:t>
+      </w:r>
+      <w:proofErr w:type="spellEnd"/>
+      <w:r>
+        <w:rPr>
+          <w:rStyle w:val="HTMLCode"/>
+          <w:rFonts w:eastAsiaTheme="majorEastAsia"/>
+        </w:rPr>
+        <w:t>=640)</w:t>
+      </w:r>
+    </w:p>
+    <w:p>
+      <w:pPr>
+        <w:pStyle w:val="Heading3"/>
+      </w:pPr>
+      <w:r>
+        <w:t>test_combined_with_speed_control.py</w:t>
+      </w:r>
+    </w:p>
+    <w:p>
+      <w:pPr>
+        <w:pStyle w:val="HTMLPreformatted"/>
+        <w:rPr>
+          <w:rStyle w:val="HTMLCode"/>
+          <w:rFonts w:eastAsiaTheme="majorEastAsia"/>
+        </w:rPr>
+      </w:pPr>
+      <w:r>
+        <w:rPr>
+          <w:rStyle w:val="HTMLCode"/>
+          <w:rFonts w:eastAsiaTheme="majorEastAsia"/>
+        </w:rPr>
+        <w:t># Sample (partial)</w:t>
+      </w:r>
+    </w:p>
+    <w:p>
+      <w:pPr>
+        <w:pStyle w:val="HTMLPreformatted"/>
+        <w:rPr>
+          <w:rStyle w:val="HTMLCode"/>
+          <w:rFonts w:eastAsiaTheme="majorEastAsia"/>
+        </w:rPr>
+      </w:pPr>
+      <w:r>
+        <w:rPr>
+          <w:rStyle w:val="HTMLCode"/>
+          <w:rFonts w:eastAsiaTheme="majorEastAsia"/>
+        </w:rPr>
+        <w:t xml:space="preserve">from </w:t>
+      </w:r>
+      <w:proofErr w:type="spellStart"/>
+      <w:r>
+        <w:rPr>
+          <w:rStyle w:val="HTMLCode"/>
+          <w:rFonts w:eastAsiaTheme="majorEastAsia"/>
+        </w:rPr>
+        <w:t>ultralytics</w:t>
+      </w:r>
+      <w:proofErr w:type="spellEnd"/>
+      <w:r>
+        <w:rPr>
+          <w:rStyle w:val="HTMLCode"/>
+          <w:rFonts w:eastAsiaTheme="majorEastAsia"/>
+        </w:rPr>
+        <w:t xml:space="preserve"> import YOLO</w:t>
+      </w:r>
+    </w:p>
+    <w:p>
+      <w:pPr>
+        <w:pStyle w:val="HTMLPreformatted"/>
+        <w:rPr>
+          <w:rStyle w:val="HTMLCode"/>
+          <w:rFonts w:eastAsiaTheme="majorEastAsia"/>
+        </w:rPr>
+      </w:pPr>
+      <w:r>
+        <w:rPr>
+          <w:rStyle w:val="HTMLCode"/>
+          <w:rFonts w:eastAsiaTheme="majorEastAsia"/>
+        </w:rPr>
+        <w:t>model = YOLO("Code/combined_detector_final_fresh4/weights/best.pt")</w:t>
+      </w:r>
+    </w:p>
+    <w:p>
+      <w:pPr>
+        <w:pStyle w:val="HTMLPreformatted"/>
+        <w:rPr>
+          <w:rStyle w:val="HTMLCode"/>
+          <w:rFonts w:eastAsiaTheme="majorEastAsia"/>
+        </w:rPr>
+      </w:pPr>
+      <w:r>
+        <w:rPr>
+          <w:rStyle w:val="HTMLCode"/>
+          <w:rFonts w:eastAsiaTheme="majorEastAsia"/>
+        </w:rPr>
+        <w:t xml:space="preserve">results = </w:t>
+      </w:r>
+      <w:proofErr w:type="gramStart"/>
+      <w:r>
+        <w:rPr>
+          <w:rStyle w:val="HTMLCode"/>
+          <w:rFonts w:eastAsiaTheme="majorEastAsia"/>
+        </w:rPr>
+        <w:t>model(</w:t>
+      </w:r>
+      <w:proofErr w:type="gramEnd"/>
+      <w:r>
+        <w:rPr>
+          <w:rStyle w:val="HTMLCode"/>
+          <w:rFonts w:eastAsiaTheme="majorEastAsia"/>
+        </w:rPr>
+        <w:t xml:space="preserve">frame, </w:t>
+      </w:r>
+      <w:proofErr w:type="spellStart"/>
+      <w:r>
+        <w:rPr>
+          <w:rStyle w:val="HTMLCode"/>
+          <w:rFonts w:eastAsiaTheme="majorEastAsia"/>
+        </w:rPr>
+        <w:t>imgsz</w:t>
+      </w:r>
+      <w:proofErr w:type="spellEnd"/>
+      <w:r>
+        <w:rPr>
+          <w:rStyle w:val="HTMLCode"/>
+          <w:rFonts w:eastAsiaTheme="majorEastAsia"/>
+        </w:rPr>
+        <w:t xml:space="preserve">=640, conf=0.3, </w:t>
+      </w:r>
+      <w:proofErr w:type="spellStart"/>
+      <w:r>
+        <w:rPr>
+          <w:rStyle w:val="HTMLCode"/>
+          <w:rFonts w:eastAsiaTheme="majorEastAsia"/>
+        </w:rPr>
+        <w:t>iou</w:t>
+      </w:r>
+      <w:proofErr w:type="spellEnd"/>
+      <w:r>
+        <w:rPr>
+          <w:rStyle w:val="HTMLCode"/>
+          <w:rFonts w:eastAsiaTheme="majorEastAsia"/>
+        </w:rPr>
+        <w:t>=0.3)</w:t>
+      </w:r>
+    </w:p>
+    <w:p>
+      <w:pPr>
+        <w:pStyle w:val="Heading3"/>
+      </w:pPr>
+      <w:proofErr w:type="spellStart"/>
+      <w:r>
+        <w:lastRenderedPageBreak/>
+        <w:t>github_ci.yml</w:t>
+      </w:r>
+      <w:proofErr w:type="spellEnd"/>
+    </w:p>
+    <w:p>
+      <w:pPr>
+        <w:pStyle w:val="HTMLPreformatted"/>
+        <w:rPr>
+          <w:rStyle w:val="HTMLCode"/>
+          <w:rFonts w:eastAsiaTheme="majorEastAsia"/>
+        </w:rPr>
+      </w:pPr>
+      <w:r>
+        <w:rPr>
+          <w:rStyle w:val="HTMLCode"/>
+          <w:rFonts w:eastAsiaTheme="majorEastAsia"/>
+        </w:rPr>
+        <w:t>name: Deep Learning Dry Run</w:t>
+      </w:r>
+    </w:p>
+    <w:p>
+      <w:pPr>
+        <w:pStyle w:val="HTMLPreformatted"/>
+        <w:rPr>
+          <w:rStyle w:val="HTMLCode"/>
+          <w:rFonts w:eastAsiaTheme="majorEastAsia"/>
+        </w:rPr>
+      </w:pPr>
+      <w:proofErr w:type="gramStart"/>
+      <w:r>
+        <w:rPr>
+          <w:rStyle w:val="HTMLCode"/>
+          <w:rFonts w:eastAsiaTheme="majorEastAsia"/>
+        </w:rPr>
+        <w:t>on:</w:t>
+      </w:r>
+      <w:proofErr w:type="gramEnd"/>
+      <w:r>
+        <w:rPr>
+          <w:rStyle w:val="HTMLCode"/>
+          <w:rFonts w:eastAsiaTheme="majorEastAsia"/>
+        </w:rPr>
+        <w:t xml:space="preserve"> [push]</w:t>
+      </w:r>
+    </w:p>
+    <w:p>
+      <w:pPr>
+        <w:pStyle w:val="HTMLPreformatted"/>
+        <w:rPr>
+          <w:rStyle w:val="HTMLCode"/>
+          <w:rFonts w:eastAsiaTheme="majorEastAsia"/>
+        </w:rPr>
+      </w:pPr>
+      <w:r>
+        <w:rPr>
+          <w:rStyle w:val="HTMLCode"/>
+          <w:rFonts w:eastAsiaTheme="majorEastAsia"/>
+        </w:rPr>
+        <w:t>jobs:</w:t>
+      </w:r>
+    </w:p>
+    <w:p>
+      <w:pPr>
+        <w:pStyle w:val="HTMLPreformatted"/>
+        <w:rPr>
+          <w:rStyle w:val="HTMLCode"/>
+          <w:rFonts w:eastAsiaTheme="majorEastAsia"/>
+        </w:rPr>
+      </w:pPr>
+      <w:r>
+        <w:rPr>
+          <w:rStyle w:val="HTMLCode"/>
+          <w:rFonts w:eastAsiaTheme="majorEastAsia"/>
+        </w:rPr>
+        <w:t xml:space="preserve">  </w:t>
+      </w:r>
+      <w:proofErr w:type="gramStart"/>
+      <w:r>
+        <w:rPr>
+          <w:rStyle w:val="HTMLCode"/>
+          <w:rFonts w:eastAsiaTheme="majorEastAsia"/>
+        </w:rPr>
+        <w:t>dry-run</w:t>
+      </w:r>
+      <w:proofErr w:type="gramEnd"/>
+      <w:r>
+        <w:rPr>
+          <w:rStyle w:val="HTMLCode"/>
+          <w:rFonts w:eastAsiaTheme="majorEastAsia"/>
+        </w:rPr>
+        <w:t>:</w:t>
+      </w:r>
+    </w:p>
+    <w:p>
+      <w:pPr>
+        <w:pStyle w:val="HTMLPreformatted"/>
+        <w:rPr>
+          <w:rStyle w:val="HTMLCode"/>
+          <w:rFonts w:eastAsiaTheme="majorEastAsia"/>
+        </w:rPr>
+      </w:pPr>
+      <w:r>
+        <w:rPr>
+          <w:rStyle w:val="HTMLCode"/>
+          <w:rFonts w:eastAsiaTheme="majorEastAsia"/>
+        </w:rPr>
+        <w:t xml:space="preserve">    runs-on: ubuntu-latest</w:t>
+      </w:r>
+    </w:p>
+    <w:p>
+      <w:pPr>
+        <w:pStyle w:val="HTMLPreformatted"/>
+        <w:rPr>
+          <w:rStyle w:val="HTMLCode"/>
+          <w:rFonts w:eastAsiaTheme="majorEastAsia"/>
+        </w:rPr>
+      </w:pPr>
+      <w:r>
+        <w:rPr>
+          <w:rStyle w:val="HTMLCode"/>
+          <w:rFonts w:eastAsiaTheme="majorEastAsia"/>
+        </w:rPr>
+        <w:t xml:space="preserve">    steps:</w:t>
+      </w:r>
+    </w:p>
+    <w:p>
+      <w:pPr>
+        <w:pStyle w:val="HTMLPreformatted"/>
+        <w:rPr>
+          <w:rStyle w:val="HTMLCode"/>
+          <w:rFonts w:eastAsiaTheme="majorEastAsia"/>
+        </w:rPr>
+      </w:pPr>
+      <w:r>
+        <w:rPr>
+          <w:rStyle w:val="HTMLCode"/>
+          <w:rFonts w:eastAsiaTheme="majorEastAsia"/>
+        </w:rPr>
+        <w:t xml:space="preserve">      - name: Checkout code</w:t>
+      </w:r>
+    </w:p>
+    <w:p>
+      <w:pPr>
+        <w:pStyle w:val="HTMLPreformatted"/>
+        <w:rPr>
+          <w:rStyle w:val="HTMLCode"/>
+          <w:rFonts w:eastAsiaTheme="majorEastAsia"/>
+        </w:rPr>
+      </w:pPr>
+      <w:r>
+        <w:rPr>
+          <w:rStyle w:val="HTMLCode"/>
+          <w:rFonts w:eastAsiaTheme="majorEastAsia"/>
+        </w:rPr>
+        <w:t xml:space="preserve">        uses: actions/checkout@v4</w:t>
+      </w:r>
+    </w:p>
+    <w:p>
+      <w:pPr>
+        <w:pStyle w:val="HTMLPreformatted"/>
+        <w:rPr>
+          <w:rStyle w:val="HTMLCode"/>
+          <w:rFonts w:eastAsiaTheme="majorEastAsia"/>
+        </w:rPr>
+      </w:pPr>
+      <w:r>
+        <w:rPr>
+          <w:rStyle w:val="HTMLCode"/>
+          <w:rFonts w:eastAsiaTheme="majorEastAsia"/>
+        </w:rPr>
+        <w:t xml:space="preserve">      - name: Setup Python</w:t>
+      </w:r>
+    </w:p>
+    <w:p>
+      <w:pPr>
+        <w:pStyle w:val="HTMLPreformatted"/>
+        <w:rPr>
+          <w:rStyle w:val="HTMLCode"/>
+          <w:rFonts w:eastAsiaTheme="majorEastAsia"/>
+        </w:rPr>
+      </w:pPr>
+      <w:r>
+        <w:rPr>
+          <w:rStyle w:val="HTMLCode"/>
+          <w:rFonts w:eastAsiaTheme="majorEastAsia"/>
+        </w:rPr>
+        <w:t xml:space="preserve">        uses: actions/setup-python@v5</w:t>
+      </w:r>
+    </w:p>
+    <w:p>
+      <w:pPr>
+        <w:pStyle w:val="HTMLPreformatted"/>
+        <w:rPr>
+          <w:rStyle w:val="HTMLCode"/>
+          <w:rFonts w:eastAsiaTheme="majorEastAsia"/>
+        </w:rPr>
+      </w:pPr>
+      <w:r>
+        <w:rPr>
+          <w:rStyle w:val="HTMLCode"/>
+          <w:rFonts w:eastAsiaTheme="majorEastAsia"/>
+        </w:rPr>
+        <w:t xml:space="preserve">        with:</w:t>
+      </w:r>
+    </w:p>
+    <w:p>
+      <w:pPr>
+        <w:pStyle w:val="HTMLPreformatted"/>
+        <w:rPr>
+          <w:rStyle w:val="HTMLCode"/>
+          <w:rFonts w:eastAsiaTheme="majorEastAsia"/>
+        </w:rPr>
+      </w:pPr>
+      <w:r>
+        <w:rPr>
+          <w:rStyle w:val="HTMLCode"/>
+          <w:rFonts w:eastAsiaTheme="majorEastAsia"/>
+        </w:rPr>
+        <w:t xml:space="preserve">          python-version: '3.11'</w:t>
+      </w:r>
+    </w:p>
+    <w:p>
+      <w:pPr>
+        <w:pStyle w:val="HTMLPreformatted"/>
+        <w:rPr>
+          <w:rStyle w:val="HTMLCode"/>
+          <w:rFonts w:eastAsiaTheme="majorEastAsia"/>
+        </w:rPr>
+      </w:pPr>
+      <w:r>
+        <w:rPr>
+          <w:rStyle w:val="HTMLCode"/>
+          <w:rFonts w:eastAsiaTheme="majorEastAsia"/>
+        </w:rPr>
+        <w:t xml:space="preserve">      - name: Install dependencies</w:t>
+      </w:r>
+    </w:p>
+    <w:p>
+      <w:pPr>
+        <w:pStyle w:val="HTMLPreformatted"/>
+        <w:rPr>
+          <w:rStyle w:val="HTMLCode"/>
+          <w:rFonts w:eastAsiaTheme="majorEastAsia"/>
+        </w:rPr>
+      </w:pPr>
+      <w:r>
+        <w:rPr>
+          <w:rStyle w:val="HTMLCode"/>
+          <w:rFonts w:eastAsiaTheme="majorEastAsia"/>
+        </w:rPr>
+        <w:t xml:space="preserve">        run: |</w:t>
+      </w:r>
+    </w:p>
+    <w:p>
+      <w:pPr>
+        <w:pStyle w:val="HTMLPreformatted"/>
+        <w:rPr>
+          <w:rStyle w:val="HTMLCode"/>
+          <w:rFonts w:eastAsiaTheme="majorEastAsia"/>
+        </w:rPr>
+      </w:pPr>
+      <w:r>
+        <w:rPr>
+          <w:rStyle w:val="HTMLCode"/>
+          <w:rFonts w:eastAsiaTheme="majorEastAsia"/>
+        </w:rPr>
+        <w:t xml:space="preserve">          pip install -r requirements.txt || true</w:t>
+      </w:r>
+    </w:p>
+    <w:p>
+      <w:pPr>
+        <w:pStyle w:val="HTMLPreformatted"/>
+        <w:rPr>
+          <w:rStyle w:val="HTMLCode"/>
+          <w:rFonts w:eastAsiaTheme="majorEastAsia"/>
+        </w:rPr>
+      </w:pPr>
+      <w:r>
+        <w:rPr>
+          <w:rStyle w:val="HTMLCode"/>
+          <w:rFonts w:eastAsiaTheme="majorEastAsia"/>
+        </w:rPr>
+        <w:t xml:space="preserve">          pip install </w:t>
+      </w:r>
+      <w:proofErr w:type="spellStart"/>
+      <w:r>
+        <w:rPr>
+          <w:rStyle w:val="HTMLCode"/>
+          <w:rFonts w:eastAsiaTheme="majorEastAsia"/>
+        </w:rPr>
+        <w:t>ultralytics</w:t>
+      </w:r>
+      <w:proofErr w:type="spellEnd"/>
+    </w:p>
+    <w:p>
+      <w:pPr>
+        <w:pStyle w:val="HTMLPreformatted"/>
+        <w:rPr>
+          <w:rStyle w:val="HTMLCode"/>
+          <w:rFonts w:eastAsiaTheme="majorEastAsia"/>
+        </w:rPr>
+      </w:pPr>
+      <w:r>
+        <w:rPr>
+          <w:rStyle w:val="HTMLCode"/>
+          <w:rFonts w:eastAsiaTheme="majorEastAsia"/>
+        </w:rPr>
+        <w:t xml:space="preserve">      - name: Dry run training</w:t>
+      </w:r>
+    </w:p>
+    <w:p>
+      <w:pPr>
+        <w:pStyle w:val="HTMLPreformatted"/>
+        <w:rPr>
+          <w:rStyle w:val="HTMLCode"/>
+          <w:rFonts w:eastAsiaTheme="majorEastAsia"/>
+        </w:rPr>
+      </w:pPr>
+      <w:r>
+        <w:rPr>
+          <w:rStyle w:val="HTMLCode"/>
+          <w:rFonts w:eastAsiaTheme="majorEastAsia"/>
+        </w:rPr>
+        <w:t xml:space="preserve">        run: |</w:t>
+      </w:r>
+    </w:p>
+    <w:p>
+      <w:pPr>
+        <w:pStyle w:val="HTMLPreformatted"/>
+        <w:rPr>
+          <w:rStyle w:val="HTMLCode"/>
+          <w:rFonts w:eastAsiaTheme="majorEastAsia"/>
+        </w:rPr>
+      </w:pPr>
+      <w:r>
+        <w:rPr>
+          <w:rStyle w:val="HTMLCode"/>
+          <w:rFonts w:eastAsiaTheme="majorEastAsia"/>
+        </w:rPr>
+        <w:t xml:space="preserve">          python Code/train_combined.py || echo "Training failed"</w:t>
+      </w:r>
+    </w:p>
+    <w:p>
+      <w:pPr>
+        <w:pStyle w:val="NormalWeb"/>
+      </w:pPr>
+      <w:r>
+        <w:t xml:space="preserve">[Full code listings available in </w:t>
+      </w:r>
+      <w:r>
+        <w:t>https://github.com/Robert-E-Stevens/Final-Project-8.git</w:t>
+      </w:r>
+      <w:r>
+        <w:t>]</w:t>
+      </w:r>
     </w:p>
     <w:p/>
     <w:sectPr>
@@ -1292,6 +2821,304 @@
 <file path=word/numbering.xml><?xml version="1.0" encoding="utf-8"?>
 <w:numbering xmlns:wpc="http://schemas.microsoft.com/office/word/2010/wordprocessingCanvas" xmlns:cx="http://schemas.microsoft.com/office/drawing/2014/chartex" xmlns:cx1="http://schemas.microsoft.com/office/drawing/2015/9/8/chartex" xmlns:cx2="http://schemas.microsoft.com/office/drawing/2015/10/21/chartex" xmlns:cx3="http://schemas.microsoft.com/office/drawing/2016/5/9/chartex" xmlns:cx4="http://schemas.microsoft.com/office/drawing/2016/5/10/chartex" xmlns:cx5="http://schemas.microsoft.com/office/drawing/2016/5/11/chartex" xmlns:cx6="http://schemas.microsoft.com/office/drawing/2016/5/12/chartex" xmlns:cx7="http://schemas.microsoft.com/office/drawing/2016/5/13/chartex" xmlns:cx8="http://schemas.microsoft.com/office/drawing/2016/5/14/chartex" xmlns:mc="http://schemas.openxmlformats.org/markup-compatibility/2006" xmlns:aink="http://schemas.microsoft.com/office/drawing/2016/ink" xmlns:am3d="http://schemas.microsoft.com/office/drawing/2017/model3d" xmlns:o="urn:schemas-microsoft-com:office:office" xmlns:oel="http://schemas.microsoft.com/office/2019/extlst" xmlns:r="http://schemas.openxmlformats.org/officeDocument/2006/relationships" xmlns:m="http://schemas.openxmlformats.org/officeDocument/2006/math" xmlns:v="urn:schemas-microsoft-com:vml" xmlns:wp14="http://schemas.microsoft.com/office/word/2010/wordprocessingDrawing" xmlns:wp="http://schemas.openxmlformats.org/drawingml/2006/wordprocessingDrawing" xmlns:w10="urn:schemas-microsoft-com:office:word" xmlns:w="http://schemas.openxmlformats.org/wordprocessingml/2006/main" xmlns:w14="http://schemas.microsoft.com/office/word/2010/wordml" xmlns:w15="http://schemas.microsoft.com/office/word/2012/wordml" xmlns:w16cex="http://schemas.microsoft.com/office/word/2018/wordml/cex" xmlns:w16cid="http://schemas.microsoft.com/office/word/2016/wordml/cid" xmlns:w16="http://schemas.microsoft.com/office/word/2018/wordml" xmlns:w16du="http://schemas.microsoft.com/office/word/2023/wordml/word16du" xmlns:w16sdtdh="http://schemas.microsoft.com/office/word/2020/wordml/sdtdatahash" xmlns:w16sdtfl="http://schemas.microsoft.com/office/word/2024/wordml/sdtformatlock" xmlns:w16se="http://schemas.microsoft.com/office/word/2015/wordml/symex" xmlns:wpg="http://schemas.microsoft.com/office/word/2010/wordprocessingGroup" xmlns:wpi="http://schemas.microsoft.com/office/word/2010/wordprocessingInk" xmlns:wne="http://schemas.microsoft.com/office/word/2006/wordml" xmlns:wps="http://schemas.microsoft.com/office/word/2010/wordprocessingShape" mc:Ignorable="w14 w15 w16se w16cid w16 w16cex w16sdtdh w16sdtfl w16du wp14">
   <w:abstractNum w:abstractNumId="0" w15:restartNumberingAfterBreak="0">
+    <w:nsid w:val="02B46A73"/>
+    <w:multiLevelType w:val="multilevel"/>
+    <w:tmpl w:val="354C1568"/>
+    <w:lvl w:ilvl="0">
+      <w:start w:val="1"/>
+      <w:numFmt w:val="bullet"/>
+      <w:lvlText w:val=""/>
+      <w:lvlJc w:val="left"/>
+      <w:pPr>
+        <w:tabs>
+          <w:tab w:val="num" w:pos="720"/>
+        </w:tabs>
+        <w:ind w:left="720" w:hanging="360"/>
+      </w:pPr>
+      <w:rPr>
+        <w:rFonts w:ascii="Symbol" w:hAnsi="Symbol" w:hint="default"/>
+        <w:sz w:val="20"/>
+      </w:rPr>
+    </w:lvl>
+    <w:lvl w:ilvl="1" w:tentative="1">
+      <w:start w:val="1"/>
+      <w:numFmt w:val="bullet"/>
+      <w:lvlText w:val="o"/>
+      <w:lvlJc w:val="left"/>
+      <w:pPr>
+        <w:tabs>
+          <w:tab w:val="num" w:pos="1440"/>
+        </w:tabs>
+        <w:ind w:left="1440" w:hanging="360"/>
+      </w:pPr>
+      <w:rPr>
+        <w:rFonts w:ascii="Courier New" w:hAnsi="Courier New" w:hint="default"/>
+        <w:sz w:val="20"/>
+      </w:rPr>
+    </w:lvl>
+    <w:lvl w:ilvl="2" w:tentative="1">
+      <w:start w:val="1"/>
+      <w:numFmt w:val="bullet"/>
+      <w:lvlText w:val=""/>
+      <w:lvlJc w:val="left"/>
+      <w:pPr>
+        <w:tabs>
+          <w:tab w:val="num" w:pos="2160"/>
+        </w:tabs>
+        <w:ind w:left="2160" w:hanging="360"/>
+      </w:pPr>
+      <w:rPr>
+        <w:rFonts w:ascii="Wingdings" w:hAnsi="Wingdings" w:hint="default"/>
+        <w:sz w:val="20"/>
+      </w:rPr>
+    </w:lvl>
+    <w:lvl w:ilvl="3" w:tentative="1">
+      <w:start w:val="1"/>
+      <w:numFmt w:val="bullet"/>
+      <w:lvlText w:val=""/>
+      <w:lvlJc w:val="left"/>
+      <w:pPr>
+        <w:tabs>
+          <w:tab w:val="num" w:pos="2880"/>
+        </w:tabs>
+        <w:ind w:left="2880" w:hanging="360"/>
+      </w:pPr>
+      <w:rPr>
+        <w:rFonts w:ascii="Wingdings" w:hAnsi="Wingdings" w:hint="default"/>
+        <w:sz w:val="20"/>
+      </w:rPr>
+    </w:lvl>
+    <w:lvl w:ilvl="4" w:tentative="1">
+      <w:start w:val="1"/>
+      <w:numFmt w:val="bullet"/>
+      <w:lvlText w:val=""/>
+      <w:lvlJc w:val="left"/>
+      <w:pPr>
+        <w:tabs>
+          <w:tab w:val="num" w:pos="3600"/>
+        </w:tabs>
+        <w:ind w:left="3600" w:hanging="360"/>
+      </w:pPr>
+      <w:rPr>
+        <w:rFonts w:ascii="Wingdings" w:hAnsi="Wingdings" w:hint="default"/>
+        <w:sz w:val="20"/>
+      </w:rPr>
+    </w:lvl>
+    <w:lvl w:ilvl="5" w:tentative="1">
+      <w:start w:val="1"/>
+      <w:numFmt w:val="bullet"/>
+      <w:lvlText w:val=""/>
+      <w:lvlJc w:val="left"/>
+      <w:pPr>
+        <w:tabs>
+          <w:tab w:val="num" w:pos="4320"/>
+        </w:tabs>
+        <w:ind w:left="4320" w:hanging="360"/>
+      </w:pPr>
+      <w:rPr>
+        <w:rFonts w:ascii="Wingdings" w:hAnsi="Wingdings" w:hint="default"/>
+        <w:sz w:val="20"/>
+      </w:rPr>
+    </w:lvl>
+    <w:lvl w:ilvl="6" w:tentative="1">
+      <w:start w:val="1"/>
+      <w:numFmt w:val="bullet"/>
+      <w:lvlText w:val=""/>
+      <w:lvlJc w:val="left"/>
+      <w:pPr>
+        <w:tabs>
+          <w:tab w:val="num" w:pos="5040"/>
+        </w:tabs>
+        <w:ind w:left="5040" w:hanging="360"/>
+      </w:pPr>
+      <w:rPr>
+        <w:rFonts w:ascii="Wingdings" w:hAnsi="Wingdings" w:hint="default"/>
+        <w:sz w:val="20"/>
+      </w:rPr>
+    </w:lvl>
+    <w:lvl w:ilvl="7" w:tentative="1">
+      <w:start w:val="1"/>
+      <w:numFmt w:val="bullet"/>
+      <w:lvlText w:val=""/>
+      <w:lvlJc w:val="left"/>
+      <w:pPr>
+        <w:tabs>
+          <w:tab w:val="num" w:pos="5760"/>
+        </w:tabs>
+        <w:ind w:left="5760" w:hanging="360"/>
+      </w:pPr>
+      <w:rPr>
+        <w:rFonts w:ascii="Wingdings" w:hAnsi="Wingdings" w:hint="default"/>
+        <w:sz w:val="20"/>
+      </w:rPr>
+    </w:lvl>
+    <w:lvl w:ilvl="8" w:tentative="1">
+      <w:start w:val="1"/>
+      <w:numFmt w:val="bullet"/>
+      <w:lvlText w:val=""/>
+      <w:lvlJc w:val="left"/>
+      <w:pPr>
+        <w:tabs>
+          <w:tab w:val="num" w:pos="6480"/>
+        </w:tabs>
+        <w:ind w:left="6480" w:hanging="360"/>
+      </w:pPr>
+      <w:rPr>
+        <w:rFonts w:ascii="Wingdings" w:hAnsi="Wingdings" w:hint="default"/>
+        <w:sz w:val="20"/>
+      </w:rPr>
+    </w:lvl>
+  </w:abstractNum>
+  <w:abstractNum w:abstractNumId="1" w15:restartNumberingAfterBreak="0">
+    <w:nsid w:val="0EAD2F9F"/>
+    <w:multiLevelType w:val="multilevel"/>
+    <w:tmpl w:val="3CC0E39E"/>
+    <w:lvl w:ilvl="0">
+      <w:start w:val="1"/>
+      <w:numFmt w:val="bullet"/>
+      <w:lvlText w:val=""/>
+      <w:lvlJc w:val="left"/>
+      <w:pPr>
+        <w:tabs>
+          <w:tab w:val="num" w:pos="720"/>
+        </w:tabs>
+        <w:ind w:left="720" w:hanging="360"/>
+      </w:pPr>
+      <w:rPr>
+        <w:rFonts w:ascii="Symbol" w:hAnsi="Symbol" w:hint="default"/>
+        <w:sz w:val="20"/>
+      </w:rPr>
+    </w:lvl>
+    <w:lvl w:ilvl="1" w:tentative="1">
+      <w:start w:val="1"/>
+      <w:numFmt w:val="bullet"/>
+      <w:lvlText w:val="o"/>
+      <w:lvlJc w:val="left"/>
+      <w:pPr>
+        <w:tabs>
+          <w:tab w:val="num" w:pos="1440"/>
+        </w:tabs>
+        <w:ind w:left="1440" w:hanging="360"/>
+      </w:pPr>
+      <w:rPr>
+        <w:rFonts w:ascii="Courier New" w:hAnsi="Courier New" w:hint="default"/>
+        <w:sz w:val="20"/>
+      </w:rPr>
+    </w:lvl>
+    <w:lvl w:ilvl="2" w:tentative="1">
+      <w:start w:val="1"/>
+      <w:numFmt w:val="bullet"/>
+      <w:lvlText w:val=""/>
+      <w:lvlJc w:val="left"/>
+      <w:pPr>
+        <w:tabs>
+          <w:tab w:val="num" w:pos="2160"/>
+        </w:tabs>
+        <w:ind w:left="2160" w:hanging="360"/>
+      </w:pPr>
+      <w:rPr>
+        <w:rFonts w:ascii="Wingdings" w:hAnsi="Wingdings" w:hint="default"/>
+        <w:sz w:val="20"/>
+      </w:rPr>
+    </w:lvl>
+    <w:lvl w:ilvl="3" w:tentative="1">
+      <w:start w:val="1"/>
+      <w:numFmt w:val="bullet"/>
+      <w:lvlText w:val=""/>
+      <w:lvlJc w:val="left"/>
+      <w:pPr>
+        <w:tabs>
+          <w:tab w:val="num" w:pos="2880"/>
+        </w:tabs>
+        <w:ind w:left="2880" w:hanging="360"/>
+      </w:pPr>
+      <w:rPr>
+        <w:rFonts w:ascii="Wingdings" w:hAnsi="Wingdings" w:hint="default"/>
+        <w:sz w:val="20"/>
+      </w:rPr>
+    </w:lvl>
+    <w:lvl w:ilvl="4" w:tentative="1">
+      <w:start w:val="1"/>
+      <w:numFmt w:val="bullet"/>
+      <w:lvlText w:val=""/>
+      <w:lvlJc w:val="left"/>
+      <w:pPr>
+        <w:tabs>
+          <w:tab w:val="num" w:pos="3600"/>
+        </w:tabs>
+        <w:ind w:left="3600" w:hanging="360"/>
+      </w:pPr>
+      <w:rPr>
+        <w:rFonts w:ascii="Wingdings" w:hAnsi="Wingdings" w:hint="default"/>
+        <w:sz w:val="20"/>
+      </w:rPr>
+    </w:lvl>
+    <w:lvl w:ilvl="5" w:tentative="1">
+      <w:start w:val="1"/>
+      <w:numFmt w:val="bullet"/>
+      <w:lvlText w:val=""/>
+      <w:lvlJc w:val="left"/>
+      <w:pPr>
+        <w:tabs>
+          <w:tab w:val="num" w:pos="4320"/>
+        </w:tabs>
+        <w:ind w:left="4320" w:hanging="360"/>
+      </w:pPr>
+      <w:rPr>
+        <w:rFonts w:ascii="Wingdings" w:hAnsi="Wingdings" w:hint="default"/>
+        <w:sz w:val="20"/>
+      </w:rPr>
+    </w:lvl>
+    <w:lvl w:ilvl="6" w:tentative="1">
+      <w:start w:val="1"/>
+      <w:numFmt w:val="bullet"/>
+      <w:lvlText w:val=""/>
+      <w:lvlJc w:val="left"/>
+      <w:pPr>
+        <w:tabs>
+          <w:tab w:val="num" w:pos="5040"/>
+        </w:tabs>
+        <w:ind w:left="5040" w:hanging="360"/>
+      </w:pPr>
+      <w:rPr>
+        <w:rFonts w:ascii="Wingdings" w:hAnsi="Wingdings" w:hint="default"/>
+        <w:sz w:val="20"/>
+      </w:rPr>
+    </w:lvl>
+    <w:lvl w:ilvl="7" w:tentative="1">
+      <w:start w:val="1"/>
+      <w:numFmt w:val="bullet"/>
+      <w:lvlText w:val=""/>
+      <w:lvlJc w:val="left"/>
+      <w:pPr>
+        <w:tabs>
+          <w:tab w:val="num" w:pos="5760"/>
+        </w:tabs>
+        <w:ind w:left="5760" w:hanging="360"/>
+      </w:pPr>
+      <w:rPr>
+        <w:rFonts w:ascii="Wingdings" w:hAnsi="Wingdings" w:hint="default"/>
+        <w:sz w:val="20"/>
+      </w:rPr>
+    </w:lvl>
+    <w:lvl w:ilvl="8" w:tentative="1">
+      <w:start w:val="1"/>
+      <w:numFmt w:val="bullet"/>
+      <w:lvlText w:val=""/>
+      <w:lvlJc w:val="left"/>
+      <w:pPr>
+        <w:tabs>
+          <w:tab w:val="num" w:pos="6480"/>
+        </w:tabs>
+        <w:ind w:left="6480" w:hanging="360"/>
+      </w:pPr>
+      <w:rPr>
+        <w:rFonts w:ascii="Wingdings" w:hAnsi="Wingdings" w:hint="default"/>
+        <w:sz w:val="20"/>
+      </w:rPr>
+    </w:lvl>
+  </w:abstractNum>
+  <w:abstractNum w:abstractNumId="2" w15:restartNumberingAfterBreak="0">
     <w:nsid w:val="127845C6"/>
     <w:multiLevelType w:val="multilevel"/>
     <w:tmpl w:val="06A09424"/>
@@ -1440,7 +3267,156 @@
       </w:rPr>
     </w:lvl>
   </w:abstractNum>
-  <w:abstractNum w:abstractNumId="1" w15:restartNumberingAfterBreak="0">
+  <w:abstractNum w:abstractNumId="3" w15:restartNumberingAfterBreak="0">
+    <w:nsid w:val="16514602"/>
+    <w:multiLevelType w:val="multilevel"/>
+    <w:tmpl w:val="19F2B19C"/>
+    <w:lvl w:ilvl="0">
+      <w:start w:val="1"/>
+      <w:numFmt w:val="bullet"/>
+      <w:lvlText w:val=""/>
+      <w:lvlJc w:val="left"/>
+      <w:pPr>
+        <w:tabs>
+          <w:tab w:val="num" w:pos="720"/>
+        </w:tabs>
+        <w:ind w:left="720" w:hanging="360"/>
+      </w:pPr>
+      <w:rPr>
+        <w:rFonts w:ascii="Symbol" w:hAnsi="Symbol" w:hint="default"/>
+        <w:sz w:val="20"/>
+      </w:rPr>
+    </w:lvl>
+    <w:lvl w:ilvl="1" w:tentative="1">
+      <w:start w:val="1"/>
+      <w:numFmt w:val="bullet"/>
+      <w:lvlText w:val="o"/>
+      <w:lvlJc w:val="left"/>
+      <w:pPr>
+        <w:tabs>
+          <w:tab w:val="num" w:pos="1440"/>
+        </w:tabs>
+        <w:ind w:left="1440" w:hanging="360"/>
+      </w:pPr>
+      <w:rPr>
+        <w:rFonts w:ascii="Courier New" w:hAnsi="Courier New" w:hint="default"/>
+        <w:sz w:val="20"/>
+      </w:rPr>
+    </w:lvl>
+    <w:lvl w:ilvl="2" w:tentative="1">
+      <w:start w:val="1"/>
+      <w:numFmt w:val="bullet"/>
+      <w:lvlText w:val=""/>
+      <w:lvlJc w:val="left"/>
+      <w:pPr>
+        <w:tabs>
+          <w:tab w:val="num" w:pos="2160"/>
+        </w:tabs>
+        <w:ind w:left="2160" w:hanging="360"/>
+      </w:pPr>
+      <w:rPr>
+        <w:rFonts w:ascii="Wingdings" w:hAnsi="Wingdings" w:hint="default"/>
+        <w:sz w:val="20"/>
+      </w:rPr>
+    </w:lvl>
+    <w:lvl w:ilvl="3" w:tentative="1">
+      <w:start w:val="1"/>
+      <w:numFmt w:val="bullet"/>
+      <w:lvlText w:val=""/>
+      <w:lvlJc w:val="left"/>
+      <w:pPr>
+        <w:tabs>
+          <w:tab w:val="num" w:pos="2880"/>
+        </w:tabs>
+        <w:ind w:left="2880" w:hanging="360"/>
+      </w:pPr>
+      <w:rPr>
+        <w:rFonts w:ascii="Wingdings" w:hAnsi="Wingdings" w:hint="default"/>
+        <w:sz w:val="20"/>
+      </w:rPr>
+    </w:lvl>
+    <w:lvl w:ilvl="4" w:tentative="1">
+      <w:start w:val="1"/>
+      <w:numFmt w:val="bullet"/>
+      <w:lvlText w:val=""/>
+      <w:lvlJc w:val="left"/>
+      <w:pPr>
+        <w:tabs>
+          <w:tab w:val="num" w:pos="3600"/>
+        </w:tabs>
+        <w:ind w:left="3600" w:hanging="360"/>
+      </w:pPr>
+      <w:rPr>
+        <w:rFonts w:ascii="Wingdings" w:hAnsi="Wingdings" w:hint="default"/>
+        <w:sz w:val="20"/>
+      </w:rPr>
+    </w:lvl>
+    <w:lvl w:ilvl="5" w:tentative="1">
+      <w:start w:val="1"/>
+      <w:numFmt w:val="bullet"/>
+      <w:lvlText w:val=""/>
+      <w:lvlJc w:val="left"/>
+      <w:pPr>
+        <w:tabs>
+          <w:tab w:val="num" w:pos="4320"/>
+        </w:tabs>
+        <w:ind w:left="4320" w:hanging="360"/>
+      </w:pPr>
+      <w:rPr>
+        <w:rFonts w:ascii="Wingdings" w:hAnsi="Wingdings" w:hint="default"/>
+        <w:sz w:val="20"/>
+      </w:rPr>
+    </w:lvl>
+    <w:lvl w:ilvl="6" w:tentative="1">
+      <w:start w:val="1"/>
+      <w:numFmt w:val="bullet"/>
+      <w:lvlText w:val=""/>
+      <w:lvlJc w:val="left"/>
+      <w:pPr>
+        <w:tabs>
+          <w:tab w:val="num" w:pos="5040"/>
+        </w:tabs>
+        <w:ind w:left="5040" w:hanging="360"/>
+      </w:pPr>
+      <w:rPr>
+        <w:rFonts w:ascii="Wingdings" w:hAnsi="Wingdings" w:hint="default"/>
+        <w:sz w:val="20"/>
+      </w:rPr>
+    </w:lvl>
+    <w:lvl w:ilvl="7" w:tentative="1">
+      <w:start w:val="1"/>
+      <w:numFmt w:val="bullet"/>
+      <w:lvlText w:val=""/>
+      <w:lvlJc w:val="left"/>
+      <w:pPr>
+        <w:tabs>
+          <w:tab w:val="num" w:pos="5760"/>
+        </w:tabs>
+        <w:ind w:left="5760" w:hanging="360"/>
+      </w:pPr>
+      <w:rPr>
+        <w:rFonts w:ascii="Wingdings" w:hAnsi="Wingdings" w:hint="default"/>
+        <w:sz w:val="20"/>
+      </w:rPr>
+    </w:lvl>
+    <w:lvl w:ilvl="8" w:tentative="1">
+      <w:start w:val="1"/>
+      <w:numFmt w:val="bullet"/>
+      <w:lvlText w:val=""/>
+      <w:lvlJc w:val="left"/>
+      <w:pPr>
+        <w:tabs>
+          <w:tab w:val="num" w:pos="6480"/>
+        </w:tabs>
+        <w:ind w:left="6480" w:hanging="360"/>
+      </w:pPr>
+      <w:rPr>
+        <w:rFonts w:ascii="Wingdings" w:hAnsi="Wingdings" w:hint="default"/>
+        <w:sz w:val="20"/>
+      </w:rPr>
+    </w:lvl>
+  </w:abstractNum>
+  <w:abstractNum w:abstractNumId="4" w15:restartNumberingAfterBreak="0">
     <w:nsid w:val="1A4F0F8F"/>
     <w:multiLevelType w:val="multilevel"/>
     <w:tmpl w:val="4BBCB9B0"/>
@@ -1589,7 +3565,7 @@
       </w:rPr>
     </w:lvl>
   </w:abstractNum>
-  <w:abstractNum w:abstractNumId="2" w15:restartNumberingAfterBreak="0">
+  <w:abstractNum w:abstractNumId="5" w15:restartNumberingAfterBreak="0">
     <w:nsid w:val="2A09680F"/>
     <w:multiLevelType w:val="multilevel"/>
     <w:tmpl w:val="9A0C3F5A"/>
@@ -1738,7 +3714,7 @@
       </w:rPr>
     </w:lvl>
   </w:abstractNum>
-  <w:abstractNum w:abstractNumId="3" w15:restartNumberingAfterBreak="0">
+  <w:abstractNum w:abstractNumId="6" w15:restartNumberingAfterBreak="0">
     <w:nsid w:val="3981555C"/>
     <w:multiLevelType w:val="multilevel"/>
     <w:tmpl w:val="C5606D72"/>
@@ -1887,7 +3863,7 @@
       </w:rPr>
     </w:lvl>
   </w:abstractNum>
-  <w:abstractNum w:abstractNumId="4" w15:restartNumberingAfterBreak="0">
+  <w:abstractNum w:abstractNumId="7" w15:restartNumberingAfterBreak="0">
     <w:nsid w:val="3B08688F"/>
     <w:multiLevelType w:val="multilevel"/>
     <w:tmpl w:val="0CAECDD6"/>
@@ -2036,7 +4012,716 @@
       </w:rPr>
     </w:lvl>
   </w:abstractNum>
-  <w:abstractNum w:abstractNumId="5" w15:restartNumberingAfterBreak="0">
+  <w:abstractNum w:abstractNumId="8" w15:restartNumberingAfterBreak="0">
+    <w:nsid w:val="43A02060"/>
+    <w:multiLevelType w:val="multilevel"/>
+    <w:tmpl w:val="5698945E"/>
+    <w:lvl w:ilvl="0">
+      <w:start w:val="1"/>
+      <w:numFmt w:val="bullet"/>
+      <w:lvlText w:val=""/>
+      <w:lvlJc w:val="left"/>
+      <w:pPr>
+        <w:tabs>
+          <w:tab w:val="num" w:pos="720"/>
+        </w:tabs>
+        <w:ind w:left="720" w:hanging="360"/>
+      </w:pPr>
+      <w:rPr>
+        <w:rFonts w:ascii="Symbol" w:hAnsi="Symbol" w:hint="default"/>
+        <w:sz w:val="20"/>
+      </w:rPr>
+    </w:lvl>
+    <w:lvl w:ilvl="1" w:tentative="1">
+      <w:start w:val="1"/>
+      <w:numFmt w:val="bullet"/>
+      <w:lvlText w:val="o"/>
+      <w:lvlJc w:val="left"/>
+      <w:pPr>
+        <w:tabs>
+          <w:tab w:val="num" w:pos="1440"/>
+        </w:tabs>
+        <w:ind w:left="1440" w:hanging="360"/>
+      </w:pPr>
+      <w:rPr>
+        <w:rFonts w:ascii="Courier New" w:hAnsi="Courier New" w:hint="default"/>
+        <w:sz w:val="20"/>
+      </w:rPr>
+    </w:lvl>
+    <w:lvl w:ilvl="2" w:tentative="1">
+      <w:start w:val="1"/>
+      <w:numFmt w:val="bullet"/>
+      <w:lvlText w:val=""/>
+      <w:lvlJc w:val="left"/>
+      <w:pPr>
+        <w:tabs>
+          <w:tab w:val="num" w:pos="2160"/>
+        </w:tabs>
+        <w:ind w:left="2160" w:hanging="360"/>
+      </w:pPr>
+      <w:rPr>
+        <w:rFonts w:ascii="Wingdings" w:hAnsi="Wingdings" w:hint="default"/>
+        <w:sz w:val="20"/>
+      </w:rPr>
+    </w:lvl>
+    <w:lvl w:ilvl="3" w:tentative="1">
+      <w:start w:val="1"/>
+      <w:numFmt w:val="bullet"/>
+      <w:lvlText w:val=""/>
+      <w:lvlJc w:val="left"/>
+      <w:pPr>
+        <w:tabs>
+          <w:tab w:val="num" w:pos="2880"/>
+        </w:tabs>
+        <w:ind w:left="2880" w:hanging="360"/>
+      </w:pPr>
+      <w:rPr>
+        <w:rFonts w:ascii="Wingdings" w:hAnsi="Wingdings" w:hint="default"/>
+        <w:sz w:val="20"/>
+      </w:rPr>
+    </w:lvl>
+    <w:lvl w:ilvl="4" w:tentative="1">
+      <w:start w:val="1"/>
+      <w:numFmt w:val="bullet"/>
+      <w:lvlText w:val=""/>
+      <w:lvlJc w:val="left"/>
+      <w:pPr>
+        <w:tabs>
+          <w:tab w:val="num" w:pos="3600"/>
+        </w:tabs>
+        <w:ind w:left="3600" w:hanging="360"/>
+      </w:pPr>
+      <w:rPr>
+        <w:rFonts w:ascii="Wingdings" w:hAnsi="Wingdings" w:hint="default"/>
+        <w:sz w:val="20"/>
+      </w:rPr>
+    </w:lvl>
+    <w:lvl w:ilvl="5" w:tentative="1">
+      <w:start w:val="1"/>
+      <w:numFmt w:val="bullet"/>
+      <w:lvlText w:val=""/>
+      <w:lvlJc w:val="left"/>
+      <w:pPr>
+        <w:tabs>
+          <w:tab w:val="num" w:pos="4320"/>
+        </w:tabs>
+        <w:ind w:left="4320" w:hanging="360"/>
+      </w:pPr>
+      <w:rPr>
+        <w:rFonts w:ascii="Wingdings" w:hAnsi="Wingdings" w:hint="default"/>
+        <w:sz w:val="20"/>
+      </w:rPr>
+    </w:lvl>
+    <w:lvl w:ilvl="6" w:tentative="1">
+      <w:start w:val="1"/>
+      <w:numFmt w:val="bullet"/>
+      <w:lvlText w:val=""/>
+      <w:lvlJc w:val="left"/>
+      <w:pPr>
+        <w:tabs>
+          <w:tab w:val="num" w:pos="5040"/>
+        </w:tabs>
+        <w:ind w:left="5040" w:hanging="360"/>
+      </w:pPr>
+      <w:rPr>
+        <w:rFonts w:ascii="Wingdings" w:hAnsi="Wingdings" w:hint="default"/>
+        <w:sz w:val="20"/>
+      </w:rPr>
+    </w:lvl>
+    <w:lvl w:ilvl="7" w:tentative="1">
+      <w:start w:val="1"/>
+      <w:numFmt w:val="bullet"/>
+      <w:lvlText w:val=""/>
+      <w:lvlJc w:val="left"/>
+      <w:pPr>
+        <w:tabs>
+          <w:tab w:val="num" w:pos="5760"/>
+        </w:tabs>
+        <w:ind w:left="5760" w:hanging="360"/>
+      </w:pPr>
+      <w:rPr>
+        <w:rFonts w:ascii="Wingdings" w:hAnsi="Wingdings" w:hint="default"/>
+        <w:sz w:val="20"/>
+      </w:rPr>
+    </w:lvl>
+    <w:lvl w:ilvl="8" w:tentative="1">
+      <w:start w:val="1"/>
+      <w:numFmt w:val="bullet"/>
+      <w:lvlText w:val=""/>
+      <w:lvlJc w:val="left"/>
+      <w:pPr>
+        <w:tabs>
+          <w:tab w:val="num" w:pos="6480"/>
+        </w:tabs>
+        <w:ind w:left="6480" w:hanging="360"/>
+      </w:pPr>
+      <w:rPr>
+        <w:rFonts w:ascii="Wingdings" w:hAnsi="Wingdings" w:hint="default"/>
+        <w:sz w:val="20"/>
+      </w:rPr>
+    </w:lvl>
+  </w:abstractNum>
+  <w:abstractNum w:abstractNumId="9" w15:restartNumberingAfterBreak="0">
+    <w:nsid w:val="4E5B4AA5"/>
+    <w:multiLevelType w:val="multilevel"/>
+    <w:tmpl w:val="DD36E2AC"/>
+    <w:lvl w:ilvl="0">
+      <w:start w:val="1"/>
+      <w:numFmt w:val="bullet"/>
+      <w:lvlText w:val=""/>
+      <w:lvlJc w:val="left"/>
+      <w:pPr>
+        <w:tabs>
+          <w:tab w:val="num" w:pos="720"/>
+        </w:tabs>
+        <w:ind w:left="720" w:hanging="360"/>
+      </w:pPr>
+      <w:rPr>
+        <w:rFonts w:ascii="Symbol" w:hAnsi="Symbol" w:hint="default"/>
+        <w:sz w:val="20"/>
+      </w:rPr>
+    </w:lvl>
+    <w:lvl w:ilvl="1" w:tentative="1">
+      <w:start w:val="1"/>
+      <w:numFmt w:val="bullet"/>
+      <w:lvlText w:val="o"/>
+      <w:lvlJc w:val="left"/>
+      <w:pPr>
+        <w:tabs>
+          <w:tab w:val="num" w:pos="1440"/>
+        </w:tabs>
+        <w:ind w:left="1440" w:hanging="360"/>
+      </w:pPr>
+      <w:rPr>
+        <w:rFonts w:ascii="Courier New" w:hAnsi="Courier New" w:hint="default"/>
+        <w:sz w:val="20"/>
+      </w:rPr>
+    </w:lvl>
+    <w:lvl w:ilvl="2" w:tentative="1">
+      <w:start w:val="1"/>
+      <w:numFmt w:val="bullet"/>
+      <w:lvlText w:val=""/>
+      <w:lvlJc w:val="left"/>
+      <w:pPr>
+        <w:tabs>
+          <w:tab w:val="num" w:pos="2160"/>
+        </w:tabs>
+        <w:ind w:left="2160" w:hanging="360"/>
+      </w:pPr>
+      <w:rPr>
+        <w:rFonts w:ascii="Wingdings" w:hAnsi="Wingdings" w:hint="default"/>
+        <w:sz w:val="20"/>
+      </w:rPr>
+    </w:lvl>
+    <w:lvl w:ilvl="3" w:tentative="1">
+      <w:start w:val="1"/>
+      <w:numFmt w:val="bullet"/>
+      <w:lvlText w:val=""/>
+      <w:lvlJc w:val="left"/>
+      <w:pPr>
+        <w:tabs>
+          <w:tab w:val="num" w:pos="2880"/>
+        </w:tabs>
+        <w:ind w:left="2880" w:hanging="360"/>
+      </w:pPr>
+      <w:rPr>
+        <w:rFonts w:ascii="Wingdings" w:hAnsi="Wingdings" w:hint="default"/>
+        <w:sz w:val="20"/>
+      </w:rPr>
+    </w:lvl>
+    <w:lvl w:ilvl="4" w:tentative="1">
+      <w:start w:val="1"/>
+      <w:numFmt w:val="bullet"/>
+      <w:lvlText w:val=""/>
+      <w:lvlJc w:val="left"/>
+      <w:pPr>
+        <w:tabs>
+          <w:tab w:val="num" w:pos="3600"/>
+        </w:tabs>
+        <w:ind w:left="3600" w:hanging="360"/>
+      </w:pPr>
+      <w:rPr>
+        <w:rFonts w:ascii="Wingdings" w:hAnsi="Wingdings" w:hint="default"/>
+        <w:sz w:val="20"/>
+      </w:rPr>
+    </w:lvl>
+    <w:lvl w:ilvl="5" w:tentative="1">
+      <w:start w:val="1"/>
+      <w:numFmt w:val="bullet"/>
+      <w:lvlText w:val=""/>
+      <w:lvlJc w:val="left"/>
+      <w:pPr>
+        <w:tabs>
+          <w:tab w:val="num" w:pos="4320"/>
+        </w:tabs>
+        <w:ind w:left="4320" w:hanging="360"/>
+      </w:pPr>
+      <w:rPr>
+        <w:rFonts w:ascii="Wingdings" w:hAnsi="Wingdings" w:hint="default"/>
+        <w:sz w:val="20"/>
+      </w:rPr>
+    </w:lvl>
+    <w:lvl w:ilvl="6" w:tentative="1">
+      <w:start w:val="1"/>
+      <w:numFmt w:val="bullet"/>
+      <w:lvlText w:val=""/>
+      <w:lvlJc w:val="left"/>
+      <w:pPr>
+        <w:tabs>
+          <w:tab w:val="num" w:pos="5040"/>
+        </w:tabs>
+        <w:ind w:left="5040" w:hanging="360"/>
+      </w:pPr>
+      <w:rPr>
+        <w:rFonts w:ascii="Wingdings" w:hAnsi="Wingdings" w:hint="default"/>
+        <w:sz w:val="20"/>
+      </w:rPr>
+    </w:lvl>
+    <w:lvl w:ilvl="7" w:tentative="1">
+      <w:start w:val="1"/>
+      <w:numFmt w:val="bullet"/>
+      <w:lvlText w:val=""/>
+      <w:lvlJc w:val="left"/>
+      <w:pPr>
+        <w:tabs>
+          <w:tab w:val="num" w:pos="5760"/>
+        </w:tabs>
+        <w:ind w:left="5760" w:hanging="360"/>
+      </w:pPr>
+      <w:rPr>
+        <w:rFonts w:ascii="Wingdings" w:hAnsi="Wingdings" w:hint="default"/>
+        <w:sz w:val="20"/>
+      </w:rPr>
+    </w:lvl>
+    <w:lvl w:ilvl="8" w:tentative="1">
+      <w:start w:val="1"/>
+      <w:numFmt w:val="bullet"/>
+      <w:lvlText w:val=""/>
+      <w:lvlJc w:val="left"/>
+      <w:pPr>
+        <w:tabs>
+          <w:tab w:val="num" w:pos="6480"/>
+        </w:tabs>
+        <w:ind w:left="6480" w:hanging="360"/>
+      </w:pPr>
+      <w:rPr>
+        <w:rFonts w:ascii="Wingdings" w:hAnsi="Wingdings" w:hint="default"/>
+        <w:sz w:val="20"/>
+      </w:rPr>
+    </w:lvl>
+  </w:abstractNum>
+  <w:abstractNum w:abstractNumId="10" w15:restartNumberingAfterBreak="0">
+    <w:nsid w:val="4F180247"/>
+    <w:multiLevelType w:val="multilevel"/>
+    <w:tmpl w:val="0C00D9F8"/>
+    <w:lvl w:ilvl="0">
+      <w:start w:val="1"/>
+      <w:numFmt w:val="bullet"/>
+      <w:lvlText w:val=""/>
+      <w:lvlJc w:val="left"/>
+      <w:pPr>
+        <w:tabs>
+          <w:tab w:val="num" w:pos="720"/>
+        </w:tabs>
+        <w:ind w:left="720" w:hanging="360"/>
+      </w:pPr>
+      <w:rPr>
+        <w:rFonts w:ascii="Symbol" w:hAnsi="Symbol" w:hint="default"/>
+        <w:sz w:val="20"/>
+      </w:rPr>
+    </w:lvl>
+    <w:lvl w:ilvl="1" w:tentative="1">
+      <w:start w:val="1"/>
+      <w:numFmt w:val="bullet"/>
+      <w:lvlText w:val="o"/>
+      <w:lvlJc w:val="left"/>
+      <w:pPr>
+        <w:tabs>
+          <w:tab w:val="num" w:pos="1440"/>
+        </w:tabs>
+        <w:ind w:left="1440" w:hanging="360"/>
+      </w:pPr>
+      <w:rPr>
+        <w:rFonts w:ascii="Courier New" w:hAnsi="Courier New" w:hint="default"/>
+        <w:sz w:val="20"/>
+      </w:rPr>
+    </w:lvl>
+    <w:lvl w:ilvl="2" w:tentative="1">
+      <w:start w:val="1"/>
+      <w:numFmt w:val="bullet"/>
+      <w:lvlText w:val=""/>
+      <w:lvlJc w:val="left"/>
+      <w:pPr>
+        <w:tabs>
+          <w:tab w:val="num" w:pos="2160"/>
+        </w:tabs>
+        <w:ind w:left="2160" w:hanging="360"/>
+      </w:pPr>
+      <w:rPr>
+        <w:rFonts w:ascii="Wingdings" w:hAnsi="Wingdings" w:hint="default"/>
+        <w:sz w:val="20"/>
+      </w:rPr>
+    </w:lvl>
+    <w:lvl w:ilvl="3" w:tentative="1">
+      <w:start w:val="1"/>
+      <w:numFmt w:val="bullet"/>
+      <w:lvlText w:val=""/>
+      <w:lvlJc w:val="left"/>
+      <w:pPr>
+        <w:tabs>
+          <w:tab w:val="num" w:pos="2880"/>
+        </w:tabs>
+        <w:ind w:left="2880" w:hanging="360"/>
+      </w:pPr>
+      <w:rPr>
+        <w:rFonts w:ascii="Wingdings" w:hAnsi="Wingdings" w:hint="default"/>
+        <w:sz w:val="20"/>
+      </w:rPr>
+    </w:lvl>
+    <w:lvl w:ilvl="4" w:tentative="1">
+      <w:start w:val="1"/>
+      <w:numFmt w:val="bullet"/>
+      <w:lvlText w:val=""/>
+      <w:lvlJc w:val="left"/>
+      <w:pPr>
+        <w:tabs>
+          <w:tab w:val="num" w:pos="3600"/>
+        </w:tabs>
+        <w:ind w:left="3600" w:hanging="360"/>
+      </w:pPr>
+      <w:rPr>
+        <w:rFonts w:ascii="Wingdings" w:hAnsi="Wingdings" w:hint="default"/>
+        <w:sz w:val="20"/>
+      </w:rPr>
+    </w:lvl>
+    <w:lvl w:ilvl="5" w:tentative="1">
+      <w:start w:val="1"/>
+      <w:numFmt w:val="bullet"/>
+      <w:lvlText w:val=""/>
+      <w:lvlJc w:val="left"/>
+      <w:pPr>
+        <w:tabs>
+          <w:tab w:val="num" w:pos="4320"/>
+        </w:tabs>
+        <w:ind w:left="4320" w:hanging="360"/>
+      </w:pPr>
+      <w:rPr>
+        <w:rFonts w:ascii="Wingdings" w:hAnsi="Wingdings" w:hint="default"/>
+        <w:sz w:val="20"/>
+      </w:rPr>
+    </w:lvl>
+    <w:lvl w:ilvl="6" w:tentative="1">
+      <w:start w:val="1"/>
+      <w:numFmt w:val="bullet"/>
+      <w:lvlText w:val=""/>
+      <w:lvlJc w:val="left"/>
+      <w:pPr>
+        <w:tabs>
+          <w:tab w:val="num" w:pos="5040"/>
+        </w:tabs>
+        <w:ind w:left="5040" w:hanging="360"/>
+      </w:pPr>
+      <w:rPr>
+        <w:rFonts w:ascii="Wingdings" w:hAnsi="Wingdings" w:hint="default"/>
+        <w:sz w:val="20"/>
+      </w:rPr>
+    </w:lvl>
+    <w:lvl w:ilvl="7" w:tentative="1">
+      <w:start w:val="1"/>
+      <w:numFmt w:val="bullet"/>
+      <w:lvlText w:val=""/>
+      <w:lvlJc w:val="left"/>
+      <w:pPr>
+        <w:tabs>
+          <w:tab w:val="num" w:pos="5760"/>
+        </w:tabs>
+        <w:ind w:left="5760" w:hanging="360"/>
+      </w:pPr>
+      <w:rPr>
+        <w:rFonts w:ascii="Wingdings" w:hAnsi="Wingdings" w:hint="default"/>
+        <w:sz w:val="20"/>
+      </w:rPr>
+    </w:lvl>
+    <w:lvl w:ilvl="8" w:tentative="1">
+      <w:start w:val="1"/>
+      <w:numFmt w:val="bullet"/>
+      <w:lvlText w:val=""/>
+      <w:lvlJc w:val="left"/>
+      <w:pPr>
+        <w:tabs>
+          <w:tab w:val="num" w:pos="6480"/>
+        </w:tabs>
+        <w:ind w:left="6480" w:hanging="360"/>
+      </w:pPr>
+      <w:rPr>
+        <w:rFonts w:ascii="Wingdings" w:hAnsi="Wingdings" w:hint="default"/>
+        <w:sz w:val="20"/>
+      </w:rPr>
+    </w:lvl>
+  </w:abstractNum>
+  <w:abstractNum w:abstractNumId="11" w15:restartNumberingAfterBreak="0">
+    <w:nsid w:val="59474DCC"/>
+    <w:multiLevelType w:val="multilevel"/>
+    <w:tmpl w:val="B2FCEB82"/>
+    <w:lvl w:ilvl="0">
+      <w:start w:val="1"/>
+      <w:numFmt w:val="decimal"/>
+      <w:lvlText w:val="%1."/>
+      <w:lvlJc w:val="left"/>
+      <w:pPr>
+        <w:tabs>
+          <w:tab w:val="num" w:pos="720"/>
+        </w:tabs>
+        <w:ind w:left="720" w:hanging="360"/>
+      </w:pPr>
+    </w:lvl>
+    <w:lvl w:ilvl="1" w:tentative="1">
+      <w:start w:val="1"/>
+      <w:numFmt w:val="decimal"/>
+      <w:lvlText w:val="%2."/>
+      <w:lvlJc w:val="left"/>
+      <w:pPr>
+        <w:tabs>
+          <w:tab w:val="num" w:pos="1440"/>
+        </w:tabs>
+        <w:ind w:left="1440" w:hanging="360"/>
+      </w:pPr>
+    </w:lvl>
+    <w:lvl w:ilvl="2" w:tentative="1">
+      <w:start w:val="1"/>
+      <w:numFmt w:val="decimal"/>
+      <w:lvlText w:val="%3."/>
+      <w:lvlJc w:val="left"/>
+      <w:pPr>
+        <w:tabs>
+          <w:tab w:val="num" w:pos="2160"/>
+        </w:tabs>
+        <w:ind w:left="2160" w:hanging="360"/>
+      </w:pPr>
+    </w:lvl>
+    <w:lvl w:ilvl="3" w:tentative="1">
+      <w:start w:val="1"/>
+      <w:numFmt w:val="decimal"/>
+      <w:lvlText w:val="%4."/>
+      <w:lvlJc w:val="left"/>
+      <w:pPr>
+        <w:tabs>
+          <w:tab w:val="num" w:pos="2880"/>
+        </w:tabs>
+        <w:ind w:left="2880" w:hanging="360"/>
+      </w:pPr>
+    </w:lvl>
+    <w:lvl w:ilvl="4" w:tentative="1">
+      <w:start w:val="1"/>
+      <w:numFmt w:val="decimal"/>
+      <w:lvlText w:val="%5."/>
+      <w:lvlJc w:val="left"/>
+      <w:pPr>
+        <w:tabs>
+          <w:tab w:val="num" w:pos="3600"/>
+        </w:tabs>
+        <w:ind w:left="3600" w:hanging="360"/>
+      </w:pPr>
+    </w:lvl>
+    <w:lvl w:ilvl="5" w:tentative="1">
+      <w:start w:val="1"/>
+      <w:numFmt w:val="decimal"/>
+      <w:lvlText w:val="%6."/>
+      <w:lvlJc w:val="left"/>
+      <w:pPr>
+        <w:tabs>
+          <w:tab w:val="num" w:pos="4320"/>
+        </w:tabs>
+        <w:ind w:left="4320" w:hanging="360"/>
+      </w:pPr>
+    </w:lvl>
+    <w:lvl w:ilvl="6" w:tentative="1">
+      <w:start w:val="1"/>
+      <w:numFmt w:val="decimal"/>
+      <w:lvlText w:val="%7."/>
+      <w:lvlJc w:val="left"/>
+      <w:pPr>
+        <w:tabs>
+          <w:tab w:val="num" w:pos="5040"/>
+        </w:tabs>
+        <w:ind w:left="5040" w:hanging="360"/>
+      </w:pPr>
+    </w:lvl>
+    <w:lvl w:ilvl="7" w:tentative="1">
+      <w:start w:val="1"/>
+      <w:numFmt w:val="decimal"/>
+      <w:lvlText w:val="%8."/>
+      <w:lvlJc w:val="left"/>
+      <w:pPr>
+        <w:tabs>
+          <w:tab w:val="num" w:pos="5760"/>
+        </w:tabs>
+        <w:ind w:left="5760" w:hanging="360"/>
+      </w:pPr>
+    </w:lvl>
+    <w:lvl w:ilvl="8" w:tentative="1">
+      <w:start w:val="1"/>
+      <w:numFmt w:val="decimal"/>
+      <w:lvlText w:val="%9."/>
+      <w:lvlJc w:val="left"/>
+      <w:pPr>
+        <w:tabs>
+          <w:tab w:val="num" w:pos="6480"/>
+        </w:tabs>
+        <w:ind w:left="6480" w:hanging="360"/>
+      </w:pPr>
+    </w:lvl>
+  </w:abstractNum>
+  <w:abstractNum w:abstractNumId="12" w15:restartNumberingAfterBreak="0">
+    <w:nsid w:val="6B600F9B"/>
+    <w:multiLevelType w:val="multilevel"/>
+    <w:tmpl w:val="BD366D8C"/>
+    <w:lvl w:ilvl="0">
+      <w:start w:val="1"/>
+      <w:numFmt w:val="bullet"/>
+      <w:lvlText w:val=""/>
+      <w:lvlJc w:val="left"/>
+      <w:pPr>
+        <w:tabs>
+          <w:tab w:val="num" w:pos="720"/>
+        </w:tabs>
+        <w:ind w:left="720" w:hanging="360"/>
+      </w:pPr>
+      <w:rPr>
+        <w:rFonts w:ascii="Symbol" w:hAnsi="Symbol" w:hint="default"/>
+        <w:sz w:val="20"/>
+      </w:rPr>
+    </w:lvl>
+    <w:lvl w:ilvl="1" w:tentative="1">
+      <w:start w:val="1"/>
+      <w:numFmt w:val="bullet"/>
+      <w:lvlText w:val="o"/>
+      <w:lvlJc w:val="left"/>
+      <w:pPr>
+        <w:tabs>
+          <w:tab w:val="num" w:pos="1440"/>
+        </w:tabs>
+        <w:ind w:left="1440" w:hanging="360"/>
+      </w:pPr>
+      <w:rPr>
+        <w:rFonts w:ascii="Courier New" w:hAnsi="Courier New" w:hint="default"/>
+        <w:sz w:val="20"/>
+      </w:rPr>
+    </w:lvl>
+    <w:lvl w:ilvl="2" w:tentative="1">
+      <w:start w:val="1"/>
+      <w:numFmt w:val="bullet"/>
+      <w:lvlText w:val=""/>
+      <w:lvlJc w:val="left"/>
+      <w:pPr>
+        <w:tabs>
+          <w:tab w:val="num" w:pos="2160"/>
+        </w:tabs>
+        <w:ind w:left="2160" w:hanging="360"/>
+      </w:pPr>
+      <w:rPr>
+        <w:rFonts w:ascii="Wingdings" w:hAnsi="Wingdings" w:hint="default"/>
+        <w:sz w:val="20"/>
+      </w:rPr>
+    </w:lvl>
+    <w:lvl w:ilvl="3" w:tentative="1">
+      <w:start w:val="1"/>
+      <w:numFmt w:val="bullet"/>
+      <w:lvlText w:val=""/>
+      <w:lvlJc w:val="left"/>
+      <w:pPr>
+        <w:tabs>
+          <w:tab w:val="num" w:pos="2880"/>
+        </w:tabs>
+        <w:ind w:left="2880" w:hanging="360"/>
+      </w:pPr>
+      <w:rPr>
+        <w:rFonts w:ascii="Wingdings" w:hAnsi="Wingdings" w:hint="default"/>
+        <w:sz w:val="20"/>
+      </w:rPr>
+    </w:lvl>
+    <w:lvl w:ilvl="4" w:tentative="1">
+      <w:start w:val="1"/>
+      <w:numFmt w:val="bullet"/>
+      <w:lvlText w:val=""/>
+      <w:lvlJc w:val="left"/>
+      <w:pPr>
+        <w:tabs>
+          <w:tab w:val="num" w:pos="3600"/>
+        </w:tabs>
+        <w:ind w:left="3600" w:hanging="360"/>
+      </w:pPr>
+      <w:rPr>
+        <w:rFonts w:ascii="Wingdings" w:hAnsi="Wingdings" w:hint="default"/>
+        <w:sz w:val="20"/>
+      </w:rPr>
+    </w:lvl>
+    <w:lvl w:ilvl="5" w:tentative="1">
+      <w:start w:val="1"/>
+      <w:numFmt w:val="bullet"/>
+      <w:lvlText w:val=""/>
+      <w:lvlJc w:val="left"/>
+      <w:pPr>
+        <w:tabs>
+          <w:tab w:val="num" w:pos="4320"/>
+        </w:tabs>
+        <w:ind w:left="4320" w:hanging="360"/>
+      </w:pPr>
+      <w:rPr>
+        <w:rFonts w:ascii="Wingdings" w:hAnsi="Wingdings" w:hint="default"/>
+        <w:sz w:val="20"/>
+      </w:rPr>
+    </w:lvl>
+    <w:lvl w:ilvl="6" w:tentative="1">
+      <w:start w:val="1"/>
+      <w:numFmt w:val="bullet"/>
+      <w:lvlText w:val=""/>
+      <w:lvlJc w:val="left"/>
+      <w:pPr>
+        <w:tabs>
+          <w:tab w:val="num" w:pos="5040"/>
+        </w:tabs>
+        <w:ind w:left="5040" w:hanging="360"/>
+      </w:pPr>
+      <w:rPr>
+        <w:rFonts w:ascii="Wingdings" w:hAnsi="Wingdings" w:hint="default"/>
+        <w:sz w:val="20"/>
+      </w:rPr>
+    </w:lvl>
+    <w:lvl w:ilvl="7" w:tentative="1">
+      <w:start w:val="1"/>
+      <w:numFmt w:val="bullet"/>
+      <w:lvlText w:val=""/>
+      <w:lvlJc w:val="left"/>
+      <w:pPr>
+        <w:tabs>
+          <w:tab w:val="num" w:pos="5760"/>
+        </w:tabs>
+        <w:ind w:left="5760" w:hanging="360"/>
+      </w:pPr>
+      <w:rPr>
+        <w:rFonts w:ascii="Wingdings" w:hAnsi="Wingdings" w:hint="default"/>
+        <w:sz w:val="20"/>
+      </w:rPr>
+    </w:lvl>
+    <w:lvl w:ilvl="8" w:tentative="1">
+      <w:start w:val="1"/>
+      <w:numFmt w:val="bullet"/>
+      <w:lvlText w:val=""/>
+      <w:lvlJc w:val="left"/>
+      <w:pPr>
+        <w:tabs>
+          <w:tab w:val="num" w:pos="6480"/>
+        </w:tabs>
+        <w:ind w:left="6480" w:hanging="360"/>
+      </w:pPr>
+      <w:rPr>
+        <w:rFonts w:ascii="Wingdings" w:hAnsi="Wingdings" w:hint="default"/>
+        <w:sz w:val="20"/>
+      </w:rPr>
+    </w:lvl>
+  </w:abstractNum>
+  <w:abstractNum w:abstractNumId="13" w15:restartNumberingAfterBreak="0">
     <w:nsid w:val="776A6DC4"/>
     <w:multiLevelType w:val="multilevel"/>
     <w:tmpl w:val="86A01B24"/>
@@ -2150,22 +4835,46 @@
     </w:lvl>
   </w:abstractNum>
   <w:num w:numId="1" w16cid:durableId="2056538343">
+    <w:abstractNumId w:val="5"/>
+  </w:num>
+  <w:num w:numId="2" w16cid:durableId="1238587925">
     <w:abstractNumId w:val="2"/>
   </w:num>
-  <w:num w:numId="2" w16cid:durableId="1238587925">
+  <w:num w:numId="3" w16cid:durableId="333264045">
+    <w:abstractNumId w:val="6"/>
+  </w:num>
+  <w:num w:numId="4" w16cid:durableId="584462683">
+    <w:abstractNumId w:val="4"/>
+  </w:num>
+  <w:num w:numId="5" w16cid:durableId="265114792">
+    <w:abstractNumId w:val="7"/>
+  </w:num>
+  <w:num w:numId="6" w16cid:durableId="1098212811">
+    <w:abstractNumId w:val="13"/>
+  </w:num>
+  <w:num w:numId="7" w16cid:durableId="854807516">
+    <w:abstractNumId w:val="9"/>
+  </w:num>
+  <w:num w:numId="8" w16cid:durableId="339701993">
+    <w:abstractNumId w:val="3"/>
+  </w:num>
+  <w:num w:numId="9" w16cid:durableId="123548826">
+    <w:abstractNumId w:val="12"/>
+  </w:num>
+  <w:num w:numId="10" w16cid:durableId="958532218">
+    <w:abstractNumId w:val="8"/>
+  </w:num>
+  <w:num w:numId="11" w16cid:durableId="1731152003">
+    <w:abstractNumId w:val="1"/>
+  </w:num>
+  <w:num w:numId="12" w16cid:durableId="1226261043">
     <w:abstractNumId w:val="0"/>
   </w:num>
-  <w:num w:numId="3" w16cid:durableId="333264045">
-    <w:abstractNumId w:val="3"/>
+  <w:num w:numId="13" w16cid:durableId="1311057363">
+    <w:abstractNumId w:val="10"/>
   </w:num>
-  <w:num w:numId="4" w16cid:durableId="584462683">
-    <w:abstractNumId w:val="1"/>
-  </w:num>
-  <w:num w:numId="5" w16cid:durableId="265114792">
-    <w:abstractNumId w:val="4"/>
-  </w:num>
-  <w:num w:numId="6" w16cid:durableId="1098212811">
-    <w:abstractNumId w:val="5"/>
+  <w:num w:numId="14" w16cid:durableId="1306158712">
+    <w:abstractNumId w:val="11"/>
   </w:num>
 </w:numbering>
 </file>
@@ -2598,7 +5307,6 @@
     <w:next w:val="Normal"/>
     <w:link w:val="Heading2Char"/>
     <w:uiPriority w:val="9"/>
-    <w:semiHidden/>
     <w:unhideWhenUsed/>
     <w:qFormat/>
     <w:rsid w:val="00F42EA7"/>
@@ -2621,7 +5329,6 @@
     <w:next w:val="Normal"/>
     <w:link w:val="Heading3Char"/>
     <w:uiPriority w:val="9"/>
-    <w:semiHidden/>
     <w:unhideWhenUsed/>
     <w:qFormat/>
     <w:rsid w:val="00F42EA7"/>
@@ -2773,6 +5480,7 @@
   <w:style w:type="character" w:default="1" w:styleId="DefaultParagraphFont">
     <w:name w:val="Default Paragraph Font"/>
     <w:uiPriority w:val="1"/>
+    <w:semiHidden/>
     <w:unhideWhenUsed/>
   </w:style>
   <w:style w:type="table" w:default="1" w:styleId="TableNormal">
@@ -2814,7 +5522,6 @@
     <w:basedOn w:val="DefaultParagraphFont"/>
     <w:link w:val="Heading2"/>
     <w:uiPriority w:val="9"/>
-    <w:semiHidden/>
     <w:rsid w:val="00F42EA7"/>
     <w:rPr>
       <w:rFonts w:asciiTheme="majorHAnsi" w:eastAsiaTheme="majorEastAsia" w:hAnsiTheme="majorHAnsi" w:cstheme="majorBidi"/>
@@ -2828,7 +5535,6 @@
     <w:basedOn w:val="DefaultParagraphFont"/>
     <w:link w:val="Heading3"/>
     <w:uiPriority w:val="9"/>
-    <w:semiHidden/>
     <w:rsid w:val="00F42EA7"/>
     <w:rPr>
       <w:rFonts w:eastAsiaTheme="majorEastAsia" w:cstheme="majorBidi"/>
@@ -3107,6 +5813,98 @@
     <w:rPr>
       <w:color w:val="605E5C"/>
       <w:shd w:val="clear" w:color="auto" w:fill="E1DFDD"/>
+    </w:rPr>
+  </w:style>
+  <w:style w:type="paragraph" w:styleId="NormalWeb">
+    <w:name w:val="Normal (Web)"/>
+    <w:basedOn w:val="Normal"/>
+    <w:uiPriority w:val="99"/>
+    <w:semiHidden/>
+    <w:unhideWhenUsed/>
+    <w:rsid w:val="00E31BBA"/>
+    <w:pPr>
+      <w:spacing w:before="100" w:beforeAutospacing="1" w:after="100" w:afterAutospacing="1" w:line="240" w:lineRule="auto"/>
+    </w:pPr>
+    <w:rPr>
+      <w:rFonts w:ascii="Times New Roman" w:eastAsia="Times New Roman" w:hAnsi="Times New Roman" w:cs="Times New Roman"/>
+      <w:kern w:val="0"/>
+      <w14:ligatures w14:val="none"/>
+    </w:rPr>
+  </w:style>
+  <w:style w:type="character" w:styleId="Strong">
+    <w:name w:val="Strong"/>
+    <w:basedOn w:val="DefaultParagraphFont"/>
+    <w:uiPriority w:val="22"/>
+    <w:qFormat/>
+    <w:rsid w:val="00E31BBA"/>
+    <w:rPr>
+      <w:b/>
+      <w:bCs/>
+    </w:rPr>
+  </w:style>
+  <w:style w:type="character" w:styleId="HTMLCode">
+    <w:name w:val="HTML Code"/>
+    <w:basedOn w:val="DefaultParagraphFont"/>
+    <w:uiPriority w:val="99"/>
+    <w:semiHidden/>
+    <w:unhideWhenUsed/>
+    <w:rsid w:val="00E31BBA"/>
+    <w:rPr>
+      <w:rFonts w:ascii="Courier New" w:eastAsia="Times New Roman" w:hAnsi="Courier New" w:cs="Courier New"/>
+      <w:sz w:val="20"/>
+      <w:szCs w:val="20"/>
+    </w:rPr>
+  </w:style>
+  <w:style w:type="paragraph" w:styleId="HTMLPreformatted">
+    <w:name w:val="HTML Preformatted"/>
+    <w:basedOn w:val="Normal"/>
+    <w:link w:val="HTMLPreformattedChar"/>
+    <w:uiPriority w:val="99"/>
+    <w:semiHidden/>
+    <w:unhideWhenUsed/>
+    <w:rsid w:val="00E31BBA"/>
+    <w:pPr>
+      <w:tabs>
+        <w:tab w:val="left" w:pos="916"/>
+        <w:tab w:val="left" w:pos="1832"/>
+        <w:tab w:val="left" w:pos="2748"/>
+        <w:tab w:val="left" w:pos="3664"/>
+        <w:tab w:val="left" w:pos="4580"/>
+        <w:tab w:val="left" w:pos="5496"/>
+        <w:tab w:val="left" w:pos="6412"/>
+        <w:tab w:val="left" w:pos="7328"/>
+        <w:tab w:val="left" w:pos="8244"/>
+        <w:tab w:val="left" w:pos="9160"/>
+        <w:tab w:val="left" w:pos="10076"/>
+        <w:tab w:val="left" w:pos="10992"/>
+        <w:tab w:val="left" w:pos="11908"/>
+        <w:tab w:val="left" w:pos="12824"/>
+        <w:tab w:val="left" w:pos="13740"/>
+        <w:tab w:val="left" w:pos="14656"/>
+      </w:tabs>
+      <w:spacing w:after="0" w:line="240" w:lineRule="auto"/>
+    </w:pPr>
+    <w:rPr>
+      <w:rFonts w:ascii="Courier New" w:eastAsia="Times New Roman" w:hAnsi="Courier New" w:cs="Courier New"/>
+      <w:kern w:val="0"/>
+      <w:sz w:val="20"/>
+      <w:szCs w:val="20"/>
+      <w14:ligatures w14:val="none"/>
+    </w:rPr>
+  </w:style>
+  <w:style w:type="character" w:customStyle="1" w:styleId="HTMLPreformattedChar">
+    <w:name w:val="HTML Preformatted Char"/>
+    <w:basedOn w:val="DefaultParagraphFont"/>
+    <w:link w:val="HTMLPreformatted"/>
+    <w:uiPriority w:val="99"/>
+    <w:semiHidden/>
+    <w:rsid w:val="00E31BBA"/>
+    <w:rPr>
+      <w:rFonts w:ascii="Courier New" w:eastAsia="Times New Roman" w:hAnsi="Courier New" w:cs="Courier New"/>
+      <w:kern w:val="0"/>
+      <w:sz w:val="20"/>
+      <w:szCs w:val="20"/>
+      <w14:ligatures w14:val="none"/>
     </w:rPr>
   </w:style>
 </w:styles>

</xml_diff>